<commit_message>
Alteração do protótipo e diagrama do caso de uso 18. Inclusão dos arquivos do caso de uso 18.
</commit_message>
<xml_diff>
--- a/4.3 Caso de Uso - UC-18 Consultar receita.docx
+++ b/4.3 Caso de Uso - UC-18 Consultar receita.docx
@@ -353,6 +353,29 @@
           <w:p>
             <w:pPr>
               <w:pStyle w:val="Cabealho"/>
+              <w:numPr>
+                <w:ilvl w:val="0"/>
+                <w:numId w:val="14"/>
+              </w:numPr>
+              <w:ind w:left="360"/>
+              <w:rPr>
+                <w:rFonts w:ascii="Arial" w:hAnsi="Arial" w:cs="Arial"/>
+                <w:b/>
+                <w:bCs/>
+              </w:rPr>
+            </w:pPr>
+            <w:r>
+              <w:rPr>
+                <w:rFonts w:ascii="Tahoma" w:hAnsi="Tahoma" w:cs="Tahoma"/>
+                <w:sz w:val="20"/>
+                <w:szCs w:val="20"/>
+              </w:rPr>
+              <w:t>Não se aplica.</w:t>
+            </w:r>
+          </w:p>
+          <w:p>
+            <w:pPr>
+              <w:pStyle w:val="Cabealho"/>
               <w:ind w:left="360"/>
               <w:rPr>
                 <w:rFonts w:ascii="Arial" w:hAnsi="Arial" w:cs="Arial"/>
@@ -447,6 +470,7 @@
               <w:jc w:val="both"/>
               <w:rPr>
                 <w:rFonts w:ascii="Tahoma" w:hAnsi="Tahoma" w:cs="Tahoma"/>
+                <w:color w:val="000000" w:themeColor="text1"/>
                 <w:sz w:val="20"/>
                 <w:szCs w:val="20"/>
               </w:rPr>
@@ -454,18 +478,49 @@
             <w:r>
               <w:rPr>
                 <w:rFonts w:ascii="Tahoma" w:hAnsi="Tahoma" w:cs="Tahoma"/>
-                <w:sz w:val="20"/>
-                <w:szCs w:val="20"/>
-              </w:rPr>
-              <w:t xml:space="preserve">Sistema exibe tela </w:t>
-            </w:r>
-            <w:r>
-              <w:rPr>
-                <w:rFonts w:ascii="Tahoma" w:hAnsi="Tahoma" w:cs="Tahoma"/>
-                <w:sz w:val="20"/>
-                <w:szCs w:val="20"/>
-              </w:rPr>
-              <w:t>inicial.</w:t>
+                <w:color w:val="000000" w:themeColor="text1"/>
+                <w:sz w:val="20"/>
+                <w:szCs w:val="20"/>
+              </w:rPr>
+              <w:t>Ator</w:t>
+            </w:r>
+            <w:r>
+              <w:rPr>
+                <w:rFonts w:ascii="Tahoma" w:hAnsi="Tahoma" w:cs="Tahoma"/>
+                <w:color w:val="000000" w:themeColor="text1"/>
+                <w:sz w:val="20"/>
+                <w:szCs w:val="20"/>
+              </w:rPr>
+              <w:t xml:space="preserve"> seleciona o menu</w:t>
+            </w:r>
+            <w:r>
+              <w:rPr>
+                <w:rFonts w:ascii="Tahoma" w:hAnsi="Tahoma" w:cs="Tahoma"/>
+                <w:color w:val="000000" w:themeColor="text1"/>
+                <w:sz w:val="20"/>
+                <w:szCs w:val="20"/>
+              </w:rPr>
+              <w:t xml:space="preserve"> Receita </w:t>
+            </w:r>
+            <w:r>
+              <w:rPr>
+                <w:rFonts w:ascii="Arial" w:hAnsi="Arial" w:cs="Arial"/>
+                <w:color w:val="000000"/>
+                <w:sz w:val="20"/>
+                <w:szCs w:val="20"/>
+                <w:shd w:val="clear" w:color="auto" w:fill="FFFFFF"/>
+              </w:rPr>
+              <w:t>→</w:t>
+            </w:r>
+            <w:r>
+              <w:rPr>
+                <w:rFonts w:ascii="Tahoma" w:hAnsi="Tahoma" w:cs="Tahoma"/>
+                <w:color w:val="000000"/>
+                <w:sz w:val="20"/>
+                <w:szCs w:val="20"/>
+                <w:shd w:val="clear" w:color="auto" w:fill="FFFFFF"/>
+              </w:rPr>
+              <w:t>Consultar</w:t>
             </w:r>
           </w:p>
           <w:p>
@@ -479,6 +534,7 @@
               <w:jc w:val="both"/>
               <w:rPr>
                 <w:rFonts w:ascii="Tahoma" w:hAnsi="Tahoma" w:cs="Tahoma"/>
+                <w:color w:val="000000" w:themeColor="text1"/>
                 <w:sz w:val="20"/>
                 <w:szCs w:val="20"/>
               </w:rPr>
@@ -486,10 +542,56 @@
             <w:r>
               <w:rPr>
                 <w:rFonts w:ascii="Tahoma" w:hAnsi="Tahoma" w:cs="Tahoma"/>
-                <w:sz w:val="20"/>
-                <w:szCs w:val="20"/>
-              </w:rPr>
-              <w:t>Ator clica em consultar.</w:t>
+                <w:color w:val="000000" w:themeColor="text1"/>
+                <w:sz w:val="20"/>
+                <w:szCs w:val="20"/>
+              </w:rPr>
+              <w:t xml:space="preserve">Sistema exibe </w:t>
+            </w:r>
+            <w:r>
+              <w:rPr>
+                <w:rFonts w:ascii="Tahoma" w:hAnsi="Tahoma" w:cs="Tahoma"/>
+                <w:color w:val="000000" w:themeColor="text1"/>
+                <w:sz w:val="20"/>
+                <w:szCs w:val="20"/>
+              </w:rPr>
+              <w:t xml:space="preserve">a </w:t>
+            </w:r>
+            <w:r>
+              <w:rPr>
+                <w:rFonts w:ascii="Tahoma" w:hAnsi="Tahoma" w:cs="Tahoma"/>
+                <w:color w:val="000000" w:themeColor="text1"/>
+                <w:sz w:val="20"/>
+                <w:szCs w:val="20"/>
+              </w:rPr>
+              <w:t xml:space="preserve">tela de </w:t>
+            </w:r>
+            <w:r>
+              <w:rPr>
+                <w:rFonts w:ascii="Tahoma" w:hAnsi="Tahoma" w:cs="Tahoma"/>
+                <w:color w:val="000000" w:themeColor="text1"/>
+                <w:sz w:val="20"/>
+                <w:szCs w:val="20"/>
+              </w:rPr>
+              <w:t>consulta</w:t>
+            </w:r>
+            <w:r>
+              <w:rPr>
+                <w:rFonts w:ascii="Tahoma" w:hAnsi="Tahoma" w:cs="Tahoma"/>
+                <w:color w:val="000000" w:themeColor="text1"/>
+                <w:sz w:val="20"/>
+                <w:szCs w:val="20"/>
+              </w:rPr>
+              <w:t xml:space="preserve"> de </w:t>
+            </w:r>
+            <w:r>
+              <w:rPr>
+                <w:rFonts w:ascii="Tahoma" w:hAnsi="Tahoma" w:cs="Tahoma"/>
+                <w:color w:val="000000" w:themeColor="text1"/>
+                <w:sz w:val="20"/>
+                <w:szCs w:val="20"/>
+              </w:rPr>
+              <w:t>receita</w:t>
             </w:r>
           </w:p>
           <w:p>
@@ -503,6 +605,7 @@
               <w:jc w:val="both"/>
               <w:rPr>
                 <w:rFonts w:ascii="Tahoma" w:hAnsi="Tahoma" w:cs="Tahoma"/>
+                <w:color w:val="000000" w:themeColor="text1"/>
                 <w:sz w:val="20"/>
                 <w:szCs w:val="20"/>
               </w:rPr>
@@ -510,10 +613,29 @@
             <w:r>
               <w:rPr>
                 <w:rFonts w:ascii="Tahoma" w:hAnsi="Tahoma" w:cs="Tahoma"/>
-                <w:sz w:val="20"/>
-                <w:szCs w:val="20"/>
-              </w:rPr>
-              <w:t>Sistema exibe tela com menu de consulta.</w:t>
+                <w:color w:val="000000" w:themeColor="text1"/>
+                <w:sz w:val="20"/>
+                <w:szCs w:val="20"/>
+              </w:rPr>
+              <w:t>Ator</w:t>
+            </w:r>
+            <w:r>
+              <w:rPr>
+                <w:rFonts w:ascii="Tahoma" w:hAnsi="Tahoma" w:cs="Tahoma"/>
+                <w:color w:val="000000" w:themeColor="text1"/>
+                <w:sz w:val="20"/>
+                <w:szCs w:val="20"/>
+              </w:rPr>
+              <w:t xml:space="preserve"> preenche os campos</w:t>
+            </w:r>
+            <w:r>
+              <w:rPr>
+                <w:rFonts w:ascii="Tahoma" w:hAnsi="Tahoma" w:cs="Tahoma"/>
+                <w:color w:val="000000" w:themeColor="text1"/>
+                <w:sz w:val="20"/>
+                <w:szCs w:val="20"/>
+              </w:rPr>
+              <w:t xml:space="preserve"> desejados (não há campos de consulta obrigatórios a serem informados)</w:t>
             </w:r>
           </w:p>
           <w:p>
@@ -527,6 +649,7 @@
               <w:jc w:val="both"/>
               <w:rPr>
                 <w:rFonts w:ascii="Tahoma" w:hAnsi="Tahoma" w:cs="Tahoma"/>
+                <w:color w:val="000000" w:themeColor="text1"/>
                 <w:sz w:val="20"/>
                 <w:szCs w:val="20"/>
               </w:rPr>
@@ -534,10 +657,11 @@
             <w:r>
               <w:rPr>
                 <w:rFonts w:ascii="Tahoma" w:hAnsi="Tahoma" w:cs="Tahoma"/>
-                <w:sz w:val="20"/>
-                <w:szCs w:val="20"/>
-              </w:rPr>
-              <w:t>Ator clica em receita.</w:t>
+                <w:color w:val="000000" w:themeColor="text1"/>
+                <w:sz w:val="20"/>
+                <w:szCs w:val="20"/>
+              </w:rPr>
+              <w:t>Ator clica no botão Pesquisar Receita</w:t>
             </w:r>
           </w:p>
           <w:p>
@@ -551,6 +675,7 @@
               <w:jc w:val="both"/>
               <w:rPr>
                 <w:rFonts w:ascii="Tahoma" w:hAnsi="Tahoma" w:cs="Tahoma"/>
+                <w:color w:val="000000" w:themeColor="text1"/>
                 <w:sz w:val="20"/>
                 <w:szCs w:val="20"/>
               </w:rPr>
@@ -558,10 +683,20 @@
             <w:r>
               <w:rPr>
                 <w:rFonts w:ascii="Tahoma" w:hAnsi="Tahoma" w:cs="Tahoma"/>
-                <w:sz w:val="20"/>
-                <w:szCs w:val="20"/>
-              </w:rPr>
-              <w:t>Sistema exibe tela de consulta de receita.</w:t>
+                <w:color w:val="000000" w:themeColor="text1"/>
+                <w:sz w:val="20"/>
+                <w:szCs w:val="20"/>
+              </w:rPr>
+              <w:t xml:space="preserve">Sistema </w:t>
+            </w:r>
+            <w:r>
+              <w:rPr>
+                <w:rFonts w:ascii="Tahoma" w:hAnsi="Tahoma" w:cs="Tahoma"/>
+                <w:color w:val="000000" w:themeColor="text1"/>
+                <w:sz w:val="20"/>
+                <w:szCs w:val="20"/>
+              </w:rPr>
+              <w:t>procura por registros de receitas que correspondam ao filtro de busca informado [5.1]</w:t>
             </w:r>
           </w:p>
           <w:p>
@@ -575,6 +710,7 @@
               <w:jc w:val="both"/>
               <w:rPr>
                 <w:rFonts w:ascii="Tahoma" w:hAnsi="Tahoma" w:cs="Tahoma"/>
+                <w:color w:val="000000" w:themeColor="text1"/>
                 <w:sz w:val="20"/>
                 <w:szCs w:val="20"/>
               </w:rPr>
@@ -582,202 +718,20 @@
             <w:r>
               <w:rPr>
                 <w:rFonts w:ascii="Tahoma" w:hAnsi="Tahoma" w:cs="Tahoma"/>
-                <w:sz w:val="20"/>
-                <w:szCs w:val="20"/>
-              </w:rPr>
-              <w:t>Ator</w:t>
-            </w:r>
-            <w:r>
-              <w:rPr>
-                <w:rFonts w:ascii="Tahoma" w:hAnsi="Tahoma" w:cs="Tahoma"/>
-                <w:sz w:val="20"/>
-                <w:szCs w:val="20"/>
-              </w:rPr>
-              <w:t xml:space="preserve"> </w:t>
-            </w:r>
-            <w:r>
-              <w:rPr>
-                <w:rFonts w:ascii="Tahoma" w:hAnsi="Tahoma" w:cs="Tahoma"/>
-                <w:sz w:val="20"/>
-                <w:szCs w:val="20"/>
-              </w:rPr>
-              <w:t>insere</w:t>
-            </w:r>
-            <w:r>
-              <w:rPr>
-                <w:rFonts w:ascii="Tahoma" w:hAnsi="Tahoma" w:cs="Tahoma"/>
-                <w:sz w:val="20"/>
-                <w:szCs w:val="20"/>
-              </w:rPr>
-              <w:t xml:space="preserve"> </w:t>
-            </w:r>
-            <w:r>
-              <w:rPr>
-                <w:rFonts w:ascii="Tahoma" w:hAnsi="Tahoma" w:cs="Tahoma"/>
-                <w:sz w:val="20"/>
-                <w:szCs w:val="20"/>
-              </w:rPr>
-              <w:t>filtros</w:t>
-            </w:r>
-            <w:r>
-              <w:rPr>
-                <w:rFonts w:ascii="Tahoma" w:hAnsi="Tahoma" w:cs="Tahoma"/>
-                <w:sz w:val="20"/>
-                <w:szCs w:val="20"/>
-              </w:rPr>
-              <w:t>.</w:t>
-            </w:r>
-          </w:p>
-          <w:p>
-            <w:pPr>
-              <w:pStyle w:val="Cabealho"/>
-              <w:numPr>
-                <w:ilvl w:val="0"/>
-                <w:numId w:val="2"/>
-              </w:numPr>
-              <w:spacing w:line="276" w:lineRule="auto"/>
-              <w:jc w:val="both"/>
-              <w:rPr>
-                <w:rFonts w:ascii="Tahoma" w:hAnsi="Tahoma" w:cs="Tahoma"/>
-                <w:sz w:val="20"/>
-                <w:szCs w:val="20"/>
-              </w:rPr>
-            </w:pPr>
-            <w:r>
-              <w:rPr>
-                <w:rFonts w:ascii="Tahoma" w:hAnsi="Tahoma" w:cs="Tahoma"/>
-                <w:sz w:val="20"/>
-                <w:szCs w:val="20"/>
-              </w:rPr>
-              <w:t xml:space="preserve">Ator clica em </w:t>
-            </w:r>
-            <w:r>
-              <w:rPr>
-                <w:rFonts w:ascii="Tahoma" w:hAnsi="Tahoma" w:cs="Tahoma"/>
-                <w:sz w:val="20"/>
-                <w:szCs w:val="20"/>
-              </w:rPr>
-              <w:t>pesquisar</w:t>
-            </w:r>
-            <w:r>
-              <w:rPr>
-                <w:rFonts w:ascii="Tahoma" w:hAnsi="Tahoma" w:cs="Tahoma"/>
-                <w:sz w:val="20"/>
-                <w:szCs w:val="20"/>
-              </w:rPr>
-              <w:t>.</w:t>
-            </w:r>
-          </w:p>
-          <w:p>
-            <w:pPr>
-              <w:pStyle w:val="Cabealho"/>
-              <w:numPr>
-                <w:ilvl w:val="0"/>
-                <w:numId w:val="2"/>
-              </w:numPr>
-              <w:spacing w:line="276" w:lineRule="auto"/>
-              <w:jc w:val="both"/>
-              <w:rPr>
-                <w:rFonts w:ascii="Tahoma" w:hAnsi="Tahoma" w:cs="Tahoma"/>
-                <w:sz w:val="20"/>
-                <w:szCs w:val="20"/>
-              </w:rPr>
-            </w:pPr>
-            <w:r>
-              <w:rPr>
-                <w:rFonts w:ascii="Tahoma" w:hAnsi="Tahoma" w:cs="Tahoma"/>
-                <w:sz w:val="20"/>
-                <w:szCs w:val="20"/>
-              </w:rPr>
-              <w:t xml:space="preserve">Sistema valida os </w:t>
-            </w:r>
-            <w:r>
-              <w:rPr>
-                <w:rFonts w:ascii="Tahoma" w:hAnsi="Tahoma" w:cs="Tahoma"/>
-                <w:sz w:val="20"/>
-                <w:szCs w:val="20"/>
-              </w:rPr>
-              <w:t>filtros inseridos pelo Ator. [8.1]</w:t>
-            </w:r>
-          </w:p>
-          <w:p>
-            <w:pPr>
-              <w:pStyle w:val="Cabealho"/>
-              <w:numPr>
-                <w:ilvl w:val="0"/>
-                <w:numId w:val="2"/>
-              </w:numPr>
-              <w:spacing w:line="276" w:lineRule="auto"/>
-              <w:jc w:val="both"/>
-              <w:rPr>
-                <w:rFonts w:ascii="Tahoma" w:hAnsi="Tahoma" w:cs="Tahoma"/>
-                <w:sz w:val="20"/>
-                <w:szCs w:val="20"/>
-              </w:rPr>
-            </w:pPr>
-            <w:r>
-              <w:rPr>
-                <w:rFonts w:ascii="Tahoma" w:hAnsi="Tahoma" w:cs="Tahoma"/>
-                <w:sz w:val="20"/>
-                <w:szCs w:val="20"/>
-              </w:rPr>
-              <w:t>Sistema valida busca as receitas relacionadas aos filtros. [9.1]</w:t>
-            </w:r>
-          </w:p>
-          <w:p>
-            <w:pPr>
-              <w:pStyle w:val="Cabealho"/>
-              <w:numPr>
-                <w:ilvl w:val="0"/>
-                <w:numId w:val="2"/>
-              </w:numPr>
-              <w:spacing w:line="276" w:lineRule="auto"/>
-              <w:jc w:val="both"/>
-              <w:rPr>
-                <w:rFonts w:ascii="Tahoma" w:hAnsi="Tahoma" w:cs="Tahoma"/>
-                <w:sz w:val="20"/>
-                <w:szCs w:val="20"/>
-              </w:rPr>
-            </w:pPr>
-            <w:r>
-              <w:rPr>
-                <w:rFonts w:ascii="Tahoma" w:hAnsi="Tahoma" w:cs="Tahoma"/>
-                <w:sz w:val="20"/>
-                <w:szCs w:val="20"/>
-              </w:rPr>
-              <w:t xml:space="preserve">Sistema </w:t>
-            </w:r>
-            <w:r>
-              <w:rPr>
-                <w:rFonts w:ascii="Tahoma" w:hAnsi="Tahoma" w:cs="Tahoma"/>
-                <w:sz w:val="20"/>
-                <w:szCs w:val="20"/>
-              </w:rPr>
-              <w:t>exibe lista de receitas encontradas com o filtro desejado pelo Ator.</w:t>
-            </w:r>
-          </w:p>
-          <w:p>
-            <w:pPr>
-              <w:pStyle w:val="Cabealho"/>
-              <w:numPr>
-                <w:ilvl w:val="0"/>
-                <w:numId w:val="2"/>
-              </w:numPr>
-              <w:spacing w:line="276" w:lineRule="auto"/>
-              <w:jc w:val="both"/>
-              <w:rPr>
-                <w:rFonts w:ascii="Tahoma" w:hAnsi="Tahoma" w:cs="Tahoma"/>
-                <w:sz w:val="20"/>
-                <w:szCs w:val="20"/>
-              </w:rPr>
-            </w:pPr>
-            <w:r>
-              <w:rPr>
-                <w:rFonts w:ascii="Tahoma" w:hAnsi="Tahoma" w:cs="Tahoma"/>
-                <w:sz w:val="20"/>
-                <w:szCs w:val="20"/>
-              </w:rPr>
-              <w:t>Fim do caso de uso.</w:t>
+                <w:color w:val="000000" w:themeColor="text1"/>
+                <w:sz w:val="20"/>
+                <w:szCs w:val="20"/>
+              </w:rPr>
+              <w:t xml:space="preserve">Sistema exibe </w:t>
+            </w:r>
+            <w:r>
+              <w:rPr>
+                <w:rFonts w:ascii="Tahoma" w:hAnsi="Tahoma" w:cs="Tahoma"/>
+                <w:color w:val="000000" w:themeColor="text1"/>
+                <w:sz w:val="20"/>
+                <w:szCs w:val="20"/>
+              </w:rPr>
+              <w:t>o resultado obtido a partir da busca realizada no banco de dados [6.1] e [6.2]</w:t>
             </w:r>
           </w:p>
           <w:p>
@@ -886,7 +840,7 @@
                 <w:szCs w:val="20"/>
                 <w:u w:val="single"/>
               </w:rPr>
-              <w:t>8</w:t>
+              <w:t>5</w:t>
             </w:r>
             <w:r>
               <w:rPr>
@@ -897,7 +851,7 @@
                 <w:szCs w:val="20"/>
                 <w:u w:val="single"/>
               </w:rPr>
-              <w:t xml:space="preserve">.1. Dados </w:t>
+              <w:t xml:space="preserve">.1. </w:t>
             </w:r>
             <w:r>
               <w:rPr>
@@ -908,18 +862,7 @@
                 <w:szCs w:val="20"/>
                 <w:u w:val="single"/>
               </w:rPr>
-              <w:t>alterados</w:t>
-            </w:r>
-            <w:r>
-              <w:rPr>
-                <w:rFonts w:ascii="Tahoma" w:hAnsi="Tahoma" w:cs="Tahoma"/>
-                <w:b/>
-                <w:color w:val="000000" w:themeColor="text1"/>
-                <w:sz w:val="20"/>
-                <w:szCs w:val="20"/>
-                <w:u w:val="single"/>
-              </w:rPr>
-              <w:t xml:space="preserve"> inválidos</w:t>
+              <w:t>Nenhuma receita encontrada</w:t>
             </w:r>
           </w:p>
           <w:p>
@@ -945,16 +888,16 @@
                 <w:sz w:val="20"/>
                 <w:szCs w:val="20"/>
               </w:rPr>
-              <w:t xml:space="preserve">Sistema exibe mensagem informando </w:t>
-            </w:r>
-            <w:r>
-              <w:rPr>
-                <w:rFonts w:ascii="Tahoma" w:hAnsi="Tahoma" w:cs="Tahoma"/>
-                <w:color w:val="000000" w:themeColor="text1"/>
-                <w:sz w:val="20"/>
-                <w:szCs w:val="20"/>
-              </w:rPr>
-              <w:t>quais campos estão inválidos.</w:t>
+              <w:t xml:space="preserve">Sistema exibe </w:t>
+            </w:r>
+            <w:r>
+              <w:rPr>
+                <w:rFonts w:ascii="Tahoma" w:hAnsi="Tahoma" w:cs="Tahoma"/>
+                <w:color w:val="000000" w:themeColor="text1"/>
+                <w:sz w:val="20"/>
+                <w:szCs w:val="20"/>
+              </w:rPr>
+              <w:t>notificação de nenhum registro encontrado para o filtro informado.</w:t>
             </w:r>
           </w:p>
           <w:p>
@@ -980,25 +923,16 @@
                 <w:sz w:val="20"/>
                 <w:szCs w:val="20"/>
               </w:rPr>
-              <w:t xml:space="preserve">Sistema volta para o passo </w:t>
-            </w:r>
-            <w:r>
-              <w:rPr>
-                <w:rFonts w:ascii="Tahoma" w:hAnsi="Tahoma" w:cs="Tahoma"/>
-                <w:color w:val="000000" w:themeColor="text1"/>
-                <w:sz w:val="20"/>
-                <w:szCs w:val="20"/>
-              </w:rPr>
-              <w:t>5</w:t>
-            </w:r>
-            <w:r>
-              <w:rPr>
-                <w:rFonts w:ascii="Tahoma" w:hAnsi="Tahoma" w:cs="Tahoma"/>
-                <w:color w:val="000000" w:themeColor="text1"/>
-                <w:sz w:val="20"/>
-                <w:szCs w:val="20"/>
-              </w:rPr>
-              <w:t>.</w:t>
+              <w:t>Sistema volta para o passo 2</w:t>
+            </w:r>
+            <w:r>
+              <w:rPr>
+                <w:rFonts w:ascii="Tahoma" w:hAnsi="Tahoma" w:cs="Tahoma"/>
+                <w:color w:val="000000" w:themeColor="text1"/>
+                <w:sz w:val="20"/>
+                <w:szCs w:val="20"/>
+              </w:rPr>
+              <w:t xml:space="preserve"> do cenário principal.</w:t>
             </w:r>
           </w:p>
           <w:p>
@@ -1012,8 +946,6 @@
                 <w:szCs w:val="20"/>
               </w:rPr>
             </w:pPr>
-            <w:bookmarkStart w:id="0" w:name="_GoBack"/>
-            <w:bookmarkEnd w:id="0"/>
           </w:p>
           <w:p>
             <w:pPr>
@@ -1036,16 +968,39 @@
                 <w:szCs w:val="20"/>
                 <w:u w:val="single"/>
               </w:rPr>
-              <w:t>9.1. Inexistência de receitas com o filtro requisitado.</w:t>
+              <w:t>6</w:t>
+            </w:r>
+            <w:r>
+              <w:rPr>
+                <w:rFonts w:ascii="Tahoma" w:hAnsi="Tahoma" w:cs="Tahoma"/>
+                <w:b/>
+                <w:color w:val="000000" w:themeColor="text1"/>
+                <w:sz w:val="20"/>
+                <w:szCs w:val="20"/>
+                <w:u w:val="single"/>
+              </w:rPr>
+              <w:t xml:space="preserve">.1. </w:t>
+            </w:r>
+            <w:r>
+              <w:rPr>
+                <w:rFonts w:ascii="Tahoma" w:hAnsi="Tahoma" w:cs="Tahoma"/>
+                <w:b/>
+                <w:color w:val="000000" w:themeColor="text1"/>
+                <w:sz w:val="20"/>
+                <w:szCs w:val="20"/>
+                <w:u w:val="single"/>
+              </w:rPr>
+              <w:t>Ator clica no botão excluir da linha de um registro da listagem de receitas</w:t>
             </w:r>
           </w:p>
           <w:p>
             <w:pPr>
               <w:numPr>
                 <w:ilvl w:val="0"/>
-                <w:numId w:val="20"/>
+                <w:numId w:val="21"/>
               </w:numPr>
               <w:spacing w:after="0" w:line="240" w:lineRule="auto"/>
+              <w:ind w:left="1068"/>
               <w:jc w:val="both"/>
               <w:rPr>
                 <w:rFonts w:ascii="Tahoma" w:hAnsi="Tahoma" w:cs="Tahoma"/>
@@ -1061,14 +1016,134 @@
                 <w:sz w:val="20"/>
                 <w:szCs w:val="20"/>
               </w:rPr>
-              <w:t>Sistema exibe mensagem informando que não há nenhum cadastro de receita com o filtro requisitado (valor, natureza financeira ou máquina).</w:t>
+              <w:t xml:space="preserve">Sistema executa </w:t>
+            </w:r>
+            <w:r>
+              <w:rPr>
+                <w:rFonts w:ascii="Tahoma" w:hAnsi="Tahoma" w:cs="Tahoma"/>
+                <w:color w:val="000000" w:themeColor="text1"/>
+                <w:sz w:val="20"/>
+                <w:szCs w:val="20"/>
+              </w:rPr>
+              <w:t>UC-2</w:t>
+            </w:r>
+            <w:r>
+              <w:rPr>
+                <w:rFonts w:ascii="Tahoma" w:hAnsi="Tahoma" w:cs="Tahoma"/>
+                <w:color w:val="000000" w:themeColor="text1"/>
+                <w:sz w:val="20"/>
+                <w:szCs w:val="20"/>
+              </w:rPr>
+              <w:t>0</w:t>
+            </w:r>
+            <w:r>
+              <w:rPr>
+                <w:rFonts w:ascii="Tahoma" w:hAnsi="Tahoma" w:cs="Tahoma"/>
+                <w:color w:val="000000" w:themeColor="text1"/>
+                <w:sz w:val="20"/>
+                <w:szCs w:val="20"/>
+              </w:rPr>
+              <w:t xml:space="preserve">: Excluir </w:t>
+            </w:r>
+            <w:r>
+              <w:rPr>
+                <w:rFonts w:ascii="Tahoma" w:hAnsi="Tahoma" w:cs="Tahoma"/>
+                <w:color w:val="000000" w:themeColor="text1"/>
+                <w:sz w:val="20"/>
+                <w:szCs w:val="20"/>
+              </w:rPr>
+              <w:t>receita.</w:t>
             </w:r>
           </w:p>
           <w:p>
             <w:pPr>
               <w:numPr>
                 <w:ilvl w:val="0"/>
-                <w:numId w:val="20"/>
+                <w:numId w:val="21"/>
+              </w:numPr>
+              <w:spacing w:after="0" w:line="240" w:lineRule="auto"/>
+              <w:ind w:left="1068"/>
+              <w:jc w:val="both"/>
+              <w:rPr>
+                <w:rFonts w:ascii="Tahoma" w:hAnsi="Tahoma" w:cs="Tahoma"/>
+                <w:color w:val="000000" w:themeColor="text1"/>
+                <w:sz w:val="20"/>
+                <w:szCs w:val="20"/>
+              </w:rPr>
+            </w:pPr>
+            <w:r>
+              <w:rPr>
+                <w:rFonts w:ascii="Tahoma" w:hAnsi="Tahoma" w:cs="Tahoma"/>
+                <w:color w:val="000000" w:themeColor="text1"/>
+                <w:sz w:val="20"/>
+                <w:szCs w:val="20"/>
+              </w:rPr>
+              <w:t>Fim do caso de uso.</w:t>
+            </w:r>
+          </w:p>
+          <w:p>
+            <w:pPr>
+              <w:spacing w:after="0" w:line="240" w:lineRule="auto"/>
+              <w:jc w:val="both"/>
+              <w:rPr>
+                <w:rFonts w:ascii="Tahoma" w:hAnsi="Tahoma" w:cs="Tahoma"/>
+                <w:color w:val="000000" w:themeColor="text1"/>
+                <w:sz w:val="20"/>
+                <w:szCs w:val="20"/>
+              </w:rPr>
+            </w:pPr>
+          </w:p>
+          <w:p>
+            <w:pPr>
+              <w:spacing w:after="0"/>
+              <w:rPr>
+                <w:rFonts w:ascii="Tahoma" w:hAnsi="Tahoma" w:cs="Tahoma"/>
+                <w:b/>
+                <w:color w:val="000000" w:themeColor="text1"/>
+                <w:sz w:val="20"/>
+                <w:szCs w:val="20"/>
+                <w:u w:val="single"/>
+              </w:rPr>
+            </w:pPr>
+            <w:r>
+              <w:rPr>
+                <w:rFonts w:ascii="Tahoma" w:hAnsi="Tahoma" w:cs="Tahoma"/>
+                <w:b/>
+                <w:color w:val="000000" w:themeColor="text1"/>
+                <w:sz w:val="20"/>
+                <w:szCs w:val="20"/>
+                <w:u w:val="single"/>
+              </w:rPr>
+              <w:t>6.2</w:t>
+            </w:r>
+            <w:r>
+              <w:rPr>
+                <w:rFonts w:ascii="Tahoma" w:hAnsi="Tahoma" w:cs="Tahoma"/>
+                <w:b/>
+                <w:color w:val="000000" w:themeColor="text1"/>
+                <w:sz w:val="20"/>
+                <w:szCs w:val="20"/>
+                <w:u w:val="single"/>
+              </w:rPr>
+              <w:t xml:space="preserve">. </w:t>
+            </w:r>
+            <w:r>
+              <w:rPr>
+                <w:rFonts w:ascii="Tahoma" w:hAnsi="Tahoma" w:cs="Tahoma"/>
+                <w:b/>
+                <w:color w:val="000000" w:themeColor="text1"/>
+                <w:sz w:val="20"/>
+                <w:szCs w:val="20"/>
+                <w:u w:val="single"/>
+              </w:rPr>
+              <w:t>Ator clica no botão editar da linha de um registro da listagem de receitas</w:t>
+            </w:r>
+          </w:p>
+          <w:p>
+            <w:pPr>
+              <w:numPr>
+                <w:ilvl w:val="0"/>
+                <w:numId w:val="22"/>
               </w:numPr>
               <w:spacing w:after="0" w:line="240" w:lineRule="auto"/>
               <w:jc w:val="both"/>
@@ -1086,7 +1161,68 @@
                 <w:sz w:val="20"/>
                 <w:szCs w:val="20"/>
               </w:rPr>
-              <w:t>Sistema volta para o passo 5.</w:t>
+              <w:t>Sistema executa UC-19</w:t>
+            </w:r>
+            <w:r>
+              <w:rPr>
+                <w:rFonts w:ascii="Tahoma" w:hAnsi="Tahoma" w:cs="Tahoma"/>
+                <w:color w:val="000000" w:themeColor="text1"/>
+                <w:sz w:val="20"/>
+                <w:szCs w:val="20"/>
+              </w:rPr>
+              <w:t xml:space="preserve">: </w:t>
+            </w:r>
+            <w:r>
+              <w:rPr>
+                <w:rFonts w:ascii="Tahoma" w:hAnsi="Tahoma" w:cs="Tahoma"/>
+                <w:color w:val="000000" w:themeColor="text1"/>
+                <w:sz w:val="20"/>
+                <w:szCs w:val="20"/>
+              </w:rPr>
+              <w:t>Editar</w:t>
+            </w:r>
+            <w:r>
+              <w:rPr>
+                <w:rFonts w:ascii="Tahoma" w:hAnsi="Tahoma" w:cs="Tahoma"/>
+                <w:color w:val="000000" w:themeColor="text1"/>
+                <w:sz w:val="20"/>
+                <w:szCs w:val="20"/>
+              </w:rPr>
+              <w:t xml:space="preserve"> </w:t>
+            </w:r>
+            <w:r>
+              <w:rPr>
+                <w:rFonts w:ascii="Tahoma" w:hAnsi="Tahoma" w:cs="Tahoma"/>
+                <w:color w:val="000000" w:themeColor="text1"/>
+                <w:sz w:val="20"/>
+                <w:szCs w:val="20"/>
+              </w:rPr>
+              <w:t>receita.</w:t>
+            </w:r>
+          </w:p>
+          <w:p>
+            <w:pPr>
+              <w:numPr>
+                <w:ilvl w:val="0"/>
+                <w:numId w:val="22"/>
+              </w:numPr>
+              <w:spacing w:after="0" w:line="240" w:lineRule="auto"/>
+              <w:jc w:val="both"/>
+              <w:rPr>
+                <w:rFonts w:ascii="Tahoma" w:hAnsi="Tahoma" w:cs="Tahoma"/>
+                <w:color w:val="000000" w:themeColor="text1"/>
+                <w:sz w:val="20"/>
+                <w:szCs w:val="20"/>
+              </w:rPr>
+            </w:pPr>
+            <w:r>
+              <w:rPr>
+                <w:rFonts w:ascii="Tahoma" w:hAnsi="Tahoma" w:cs="Tahoma"/>
+                <w:color w:val="000000" w:themeColor="text1"/>
+                <w:sz w:val="20"/>
+                <w:szCs w:val="20"/>
+              </w:rPr>
+              <w:t>Fim do caso de uso.</w:t>
             </w:r>
           </w:p>
           <w:p>
@@ -1353,16 +1489,48 @@
               </w:tabs>
               <w:jc w:val="both"/>
               <w:rPr>
-                <w:rFonts w:ascii="Arial" w:hAnsi="Arial" w:cs="Arial"/>
-                <w:bCs/>
+                <w:rFonts w:ascii="Tahoma" w:hAnsi="Tahoma" w:cs="Tahoma"/>
+                <w:color w:val="000000" w:themeColor="text1"/>
+                <w:sz w:val="20"/>
+                <w:szCs w:val="20"/>
               </w:rPr>
             </w:pPr>
             <w:r>
               <w:rPr>
-                <w:rFonts w:ascii="Arial" w:hAnsi="Arial" w:cs="Arial"/>
-                <w:bCs/>
-              </w:rPr>
-              <w:t>Não se aplica.</w:t>
+                <w:rFonts w:ascii="Tahoma" w:hAnsi="Tahoma" w:cs="Tahoma"/>
+                <w:b/>
+                <w:color w:val="000000" w:themeColor="text1"/>
+                <w:sz w:val="20"/>
+                <w:szCs w:val="20"/>
+              </w:rPr>
+              <w:t xml:space="preserve">Regra de nenhum filtro informado: </w:t>
+            </w:r>
+            <w:r>
+              <w:rPr>
+                <w:rFonts w:ascii="Tahoma" w:hAnsi="Tahoma" w:cs="Tahoma"/>
+                <w:color w:val="000000" w:themeColor="text1"/>
+                <w:sz w:val="20"/>
+                <w:szCs w:val="20"/>
+              </w:rPr>
+              <w:t xml:space="preserve">Caso o ator não informe nenhum filtro de pesquisa, o sistema deve </w:t>
+            </w:r>
+            <w:r>
+              <w:rPr>
+                <w:rFonts w:ascii="Tahoma" w:hAnsi="Tahoma" w:cs="Tahoma"/>
+                <w:color w:val="000000" w:themeColor="text1"/>
+                <w:sz w:val="20"/>
+                <w:szCs w:val="20"/>
+              </w:rPr>
+              <w:t>listar</w:t>
+            </w:r>
+            <w:r>
+              <w:rPr>
+                <w:rFonts w:ascii="Tahoma" w:hAnsi="Tahoma" w:cs="Tahoma"/>
+                <w:color w:val="000000" w:themeColor="text1"/>
+                <w:sz w:val="20"/>
+                <w:szCs w:val="20"/>
+              </w:rPr>
+              <w:t xml:space="preserve"> todos os registros.</w:t>
             </w:r>
           </w:p>
           <w:p>
@@ -1375,6 +1543,79 @@
               </w:tabs>
               <w:jc w:val="both"/>
               <w:rPr>
+                <w:rFonts w:ascii="Tahoma" w:hAnsi="Tahoma" w:cs="Tahoma"/>
+                <w:color w:val="000000" w:themeColor="text1"/>
+                <w:sz w:val="20"/>
+                <w:szCs w:val="20"/>
+              </w:rPr>
+            </w:pPr>
+          </w:p>
+          <w:p>
+            <w:pPr>
+              <w:pStyle w:val="Cabealho"/>
+              <w:tabs>
+                <w:tab w:val="clear" w:pos="4252"/>
+                <w:tab w:val="clear" w:pos="8504"/>
+                <w:tab w:val="left" w:pos="395"/>
+              </w:tabs>
+              <w:jc w:val="both"/>
+              <w:rPr>
+                <w:rFonts w:ascii="Arial" w:hAnsi="Arial" w:cs="Arial"/>
+                <w:b/>
+                <w:bCs/>
+                <w:color w:val="808080" w:themeColor="background1" w:themeShade="80"/>
+              </w:rPr>
+            </w:pPr>
+            <w:r>
+              <w:rPr>
+                <w:rFonts w:ascii="Tahoma" w:hAnsi="Tahoma" w:cs="Tahoma"/>
+                <w:b/>
+                <w:color w:val="000000" w:themeColor="text1"/>
+                <w:sz w:val="20"/>
+                <w:szCs w:val="20"/>
+              </w:rPr>
+              <w:t xml:space="preserve">Regra de </w:t>
+            </w:r>
+            <w:r>
+              <w:rPr>
+                <w:rFonts w:ascii="Tahoma" w:hAnsi="Tahoma" w:cs="Tahoma"/>
+                <w:b/>
+                <w:color w:val="000000" w:themeColor="text1"/>
+                <w:sz w:val="20"/>
+                <w:szCs w:val="20"/>
+              </w:rPr>
+              <w:t>data</w:t>
+            </w:r>
+            <w:r>
+              <w:rPr>
+                <w:rFonts w:ascii="Tahoma" w:hAnsi="Tahoma" w:cs="Tahoma"/>
+                <w:b/>
+                <w:color w:val="000000" w:themeColor="text1"/>
+                <w:sz w:val="20"/>
+                <w:szCs w:val="20"/>
+              </w:rPr>
+              <w:t>:</w:t>
+            </w:r>
+            <w:r>
+              <w:rPr>
+                <w:rFonts w:ascii="Tahoma" w:hAnsi="Tahoma" w:cs="Tahoma"/>
+                <w:color w:val="000000" w:themeColor="text1"/>
+                <w:sz w:val="20"/>
+                <w:szCs w:val="20"/>
+              </w:rPr>
+              <w:t xml:space="preserve"> Verificar se a data informada pelo ator não é maior que a data atual do sistema. A data de início também não deve ser igual a data final.</w:t>
+            </w:r>
+          </w:p>
+          <w:p>
+            <w:pPr>
+              <w:pStyle w:val="Cabealho"/>
+              <w:tabs>
+                <w:tab w:val="clear" w:pos="4252"/>
+                <w:tab w:val="clear" w:pos="8504"/>
+                <w:tab w:val="left" w:pos="395"/>
+              </w:tabs>
+              <w:jc w:val="both"/>
+              <w:rPr>
                 <w:rFonts w:ascii="Arial" w:hAnsi="Arial" w:cs="Arial"/>
                 <w:b/>
                 <w:bCs/>
@@ -1403,32 +1644,6 @@
           <w:szCs w:val="20"/>
         </w:rPr>
       </w:pPr>
-    </w:p>
-    <w:p>
-      <w:pPr>
-        <w:rPr>
-          <w:rFonts w:ascii="Tahoma" w:hAnsi="Tahoma" w:cs="Tahoma"/>
-          <w:sz w:val="20"/>
-          <w:szCs w:val="20"/>
-        </w:rPr>
-      </w:pPr>
-    </w:p>
-    <w:p>
-      <w:pPr>
-        <w:rPr>
-          <w:rFonts w:ascii="Tahoma" w:hAnsi="Tahoma" w:cs="Tahoma"/>
-          <w:sz w:val="20"/>
-          <w:szCs w:val="20"/>
-        </w:rPr>
-      </w:pPr>
-      <w:r>
-        <w:rPr>
-          <w:rFonts w:ascii="Tahoma" w:hAnsi="Tahoma" w:cs="Tahoma"/>
-          <w:sz w:val="20"/>
-          <w:szCs w:val="20"/>
-        </w:rPr>
-        <w:br w:type="page"/>
-      </w:r>
     </w:p>
     <w:p>
       <w:pPr>
@@ -1578,6 +1793,17 @@
                 <w:color w:val="808080" w:themeColor="background1" w:themeShade="80"/>
               </w:rPr>
             </w:pPr>
+            <w:r>
+              <w:rPr>
+                <w:rFonts w:ascii="Arial" w:hAnsi="Arial" w:cs="Arial"/>
+                <w:b/>
+                <w:bCs/>
+                <w:noProof/>
+              </w:rPr>
+              <w:pict>
+                <v:line id="Conector reto 9" o:spid="_x0000_s1026" style="position:absolute;left:0;text-align:left;z-index:251659264;visibility:visible;mso-position-horizontal-relative:text;mso-position-vertical-relative:text;mso-width-relative:margin;mso-height-relative:margin" from="1.05pt,-.15pt" to="450.3pt,-.15pt" o:gfxdata="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" strokecolor="black [3040]"/>
+              </w:pict>
+            </w:r>
           </w:p>
           <w:p>
             <w:pPr>
@@ -1601,12 +1827,13 @@
                 <w:b/>
                 <w:bCs/>
                 <w:noProof/>
+                <w:color w:val="808080" w:themeColor="background1" w:themeShade="80"/>
               </w:rPr>
               <w:drawing>
                 <wp:inline distT="0" distB="0" distL="0" distR="0">
-                  <wp:extent cx="5760085" cy="4201160"/>
+                  <wp:extent cx="5760085" cy="4867275"/>
                   <wp:effectExtent l="19050" t="0" r="0" b="0"/>
-                  <wp:docPr id="1" name="Imagem 0" descr="UC-18 Protótipo 1.png"/>
+                  <wp:docPr id="2" name="Imagem 1" descr="UC-18 Protótipo 1.png"/>
                   <wp:cNvGraphicFramePr>
                     <a:graphicFrameLocks xmlns:a="http://schemas.openxmlformats.org/drawingml/2006/main" noChangeAspect="1"/>
                   </wp:cNvGraphicFramePr>
@@ -1626,7 +1853,7 @@
                         <pic:spPr>
                           <a:xfrm>
                             <a:off x="0" y="0"/>
-                            <a:ext cx="5760085" cy="4201160"/>
+                            <a:ext cx="5760085" cy="4867275"/>
                           </a:xfrm>
                           <a:prstGeom prst="rect">
                             <a:avLst/>
@@ -1637,17 +1864,6 @@
                   </a:graphic>
                 </wp:inline>
               </w:drawing>
-            </w:r>
-            <w:r>
-              <w:rPr>
-                <w:rFonts w:ascii="Arial" w:hAnsi="Arial" w:cs="Arial"/>
-                <w:b/>
-                <w:bCs/>
-                <w:noProof/>
-              </w:rPr>
-              <w:pict>
-                <v:line id="Conector reto 9" o:spid="_x0000_s1026" style="position:absolute;left:0;text-align:left;z-index:251659264;visibility:visible;mso-position-horizontal-relative:text;mso-position-vertical-relative:text;mso-width-relative:margin;mso-height-relative:margin" from="1.05pt,-.15pt" to="450.3pt,-.15pt" o:gfxdata="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" strokecolor="black [3040]"/>
-              </w:pict>
             </w:r>
           </w:p>
           <w:p>
@@ -1694,9 +1910,9 @@
               <w:lastRenderedPageBreak/>
               <w:drawing>
                 <wp:inline distT="0" distB="0" distL="0" distR="0">
-                  <wp:extent cx="5760085" cy="4201160"/>
-                  <wp:effectExtent l="0" t="0" r="0" b="8890"/>
-                  <wp:docPr id="6" name="Imagem 6"/>
+                  <wp:extent cx="5760085" cy="4885690"/>
+                  <wp:effectExtent l="19050" t="0" r="0" b="0"/>
+                  <wp:docPr id="3" name="Imagem 2" descr="UC-18 Protótipo 2.png"/>
                   <wp:cNvGraphicFramePr>
                     <a:graphicFrameLocks xmlns:a="http://schemas.openxmlformats.org/drawingml/2006/main" noChangeAspect="1"/>
                   </wp:cNvGraphicFramePr>
@@ -1708,13 +1924,7 @@
                           <pic:cNvPicPr/>
                         </pic:nvPicPr>
                         <pic:blipFill>
-                          <a:blip r:embed="rId8">
-                            <a:extLst>
-                              <a:ext uri="{28A0092B-C50C-407E-A947-70E740481C1C}">
-                                <a14:useLocalDpi xmlns="" xmlns:wpc="http://schemas.microsoft.com/office/word/2010/wordprocessingCanvas" xmlns:mc="http://schemas.openxmlformats.org/markup-compatibility/2006" xmlns:o="urn:schemas-microsoft-com:office:office" xmlns:v="urn:schemas-microsoft-com:vml" xmlns:wp14="http://schemas.microsoft.com/office/word/2010/wordprocessingDrawing" xmlns:w10="urn:schemas-microsoft-com:office:word" xmlns:w="http://schemas.openxmlformats.org/wordprocessingml/2006/main" xmlns:w14="http://schemas.microsoft.com/office/word/2010/wordml" xmlns:wpg="http://schemas.microsoft.com/office/word/2010/wordprocessingGroup" xmlns:wpi="http://schemas.microsoft.com/office/word/2010/wordprocessingInk" xmlns:wps="http://schemas.microsoft.com/office/word/2010/wordprocessingShape" xmlns:a14="http://schemas.microsoft.com/office/drawing/2010/main" val="0"/>
-                              </a:ext>
-                            </a:extLst>
-                          </a:blip>
+                          <a:blip r:embed="rId8"/>
                           <a:stretch>
                             <a:fillRect/>
                           </a:stretch>
@@ -1722,7 +1932,7 @@
                         <pic:spPr>
                           <a:xfrm>
                             <a:off x="0" y="0"/>
-                            <a:ext cx="5760085" cy="4201160"/>
+                            <a:ext cx="5760085" cy="4885690"/>
                           </a:xfrm>
                           <a:prstGeom prst="rect">
                             <a:avLst/>
@@ -1922,9 +2132,9 @@
               </w:rPr>
               <w:drawing>
                 <wp:inline distT="0" distB="0" distL="0" distR="0">
-                  <wp:extent cx="5760085" cy="4573270"/>
-                  <wp:effectExtent l="0" t="0" r="0" b="0"/>
-                  <wp:docPr id="7" name="Imagem 7"/>
+                  <wp:extent cx="5760085" cy="4538345"/>
+                  <wp:effectExtent l="19050" t="0" r="0" b="0"/>
+                  <wp:docPr id="4" name="Imagem 3" descr="UC-18 Diagrama.png"/>
                   <wp:cNvGraphicFramePr>
                     <a:graphicFrameLocks xmlns:a="http://schemas.openxmlformats.org/drawingml/2006/main" noChangeAspect="1"/>
                   </wp:cNvGraphicFramePr>
@@ -1936,13 +2146,7 @@
                           <pic:cNvPicPr/>
                         </pic:nvPicPr>
                         <pic:blipFill>
-                          <a:blip r:embed="rId9">
-                            <a:extLst>
-                              <a:ext uri="{28A0092B-C50C-407E-A947-70E740481C1C}">
-                                <a14:useLocalDpi xmlns="" xmlns:wpc="http://schemas.microsoft.com/office/word/2010/wordprocessingCanvas" xmlns:mc="http://schemas.openxmlformats.org/markup-compatibility/2006" xmlns:o="urn:schemas-microsoft-com:office:office" xmlns:v="urn:schemas-microsoft-com:vml" xmlns:wp14="http://schemas.microsoft.com/office/word/2010/wordprocessingDrawing" xmlns:w10="urn:schemas-microsoft-com:office:word" xmlns:w="http://schemas.openxmlformats.org/wordprocessingml/2006/main" xmlns:w14="http://schemas.microsoft.com/office/word/2010/wordml" xmlns:wpg="http://schemas.microsoft.com/office/word/2010/wordprocessingGroup" xmlns:wpi="http://schemas.microsoft.com/office/word/2010/wordprocessingInk" xmlns:wps="http://schemas.microsoft.com/office/word/2010/wordprocessingShape" xmlns:a14="http://schemas.microsoft.com/office/drawing/2010/main" val="0"/>
-                              </a:ext>
-                            </a:extLst>
-                          </a:blip>
+                          <a:blip r:embed="rId9"/>
                           <a:stretch>
                             <a:fillRect/>
                           </a:stretch>
@@ -1950,7 +2154,7 @@
                         <pic:spPr>
                           <a:xfrm>
                             <a:off x="0" y="0"/>
-                            <a:ext cx="5760085" cy="4573270"/>
+                            <a:ext cx="5760085" cy="4538345"/>
                           </a:xfrm>
                           <a:prstGeom prst="rect">
                             <a:avLst/>
@@ -1962,23 +2166,6 @@
                 </wp:inline>
               </w:drawing>
             </w:r>
-          </w:p>
-          <w:p>
-            <w:pPr>
-              <w:pStyle w:val="Cabealho"/>
-              <w:tabs>
-                <w:tab w:val="clear" w:pos="4252"/>
-                <w:tab w:val="clear" w:pos="8504"/>
-                <w:tab w:val="left" w:pos="395"/>
-              </w:tabs>
-              <w:jc w:val="both"/>
-              <w:rPr>
-                <w:rFonts w:ascii="Arial" w:hAnsi="Arial" w:cs="Arial"/>
-                <w:b/>
-                <w:bCs/>
-                <w:color w:val="808080" w:themeColor="background1" w:themeShade="80"/>
-              </w:rPr>
-            </w:pPr>
           </w:p>
         </w:tc>
       </w:tr>
@@ -2913,6 +3100,119 @@
     </w:lvl>
   </w:abstractNum>
   <w:abstractNum w:abstractNumId="6">
+    <w:nsid w:val="1A527F31"/>
+    <w:multiLevelType w:val="hybridMultilevel"/>
+    <w:tmpl w:val="5C28D4EA"/>
+    <w:lvl w:ilvl="0" w:tplc="0416000F">
+      <w:start w:val="1"/>
+      <w:numFmt w:val="decimal"/>
+      <w:lvlText w:val="%1."/>
+      <w:lvlJc w:val="left"/>
+      <w:pPr>
+        <w:tabs>
+          <w:tab w:val="num" w:pos="1068"/>
+        </w:tabs>
+        <w:ind w:left="1068" w:hanging="360"/>
+      </w:pPr>
+    </w:lvl>
+    <w:lvl w:ilvl="1" w:tplc="04160019" w:tentative="1">
+      <w:start w:val="1"/>
+      <w:numFmt w:val="lowerLetter"/>
+      <w:lvlText w:val="%2."/>
+      <w:lvlJc w:val="left"/>
+      <w:pPr>
+        <w:tabs>
+          <w:tab w:val="num" w:pos="2148"/>
+        </w:tabs>
+        <w:ind w:left="2148" w:hanging="360"/>
+      </w:pPr>
+    </w:lvl>
+    <w:lvl w:ilvl="2" w:tplc="0416001B" w:tentative="1">
+      <w:start w:val="1"/>
+      <w:numFmt w:val="lowerRoman"/>
+      <w:lvlText w:val="%3."/>
+      <w:lvlJc w:val="right"/>
+      <w:pPr>
+        <w:tabs>
+          <w:tab w:val="num" w:pos="2868"/>
+        </w:tabs>
+        <w:ind w:left="2868" w:hanging="180"/>
+      </w:pPr>
+    </w:lvl>
+    <w:lvl w:ilvl="3" w:tplc="0416000F" w:tentative="1">
+      <w:start w:val="1"/>
+      <w:numFmt w:val="decimal"/>
+      <w:lvlText w:val="%4."/>
+      <w:lvlJc w:val="left"/>
+      <w:pPr>
+        <w:tabs>
+          <w:tab w:val="num" w:pos="3588"/>
+        </w:tabs>
+        <w:ind w:left="3588" w:hanging="360"/>
+      </w:pPr>
+    </w:lvl>
+    <w:lvl w:ilvl="4" w:tplc="04160019" w:tentative="1">
+      <w:start w:val="1"/>
+      <w:numFmt w:val="lowerLetter"/>
+      <w:lvlText w:val="%5."/>
+      <w:lvlJc w:val="left"/>
+      <w:pPr>
+        <w:tabs>
+          <w:tab w:val="num" w:pos="4308"/>
+        </w:tabs>
+        <w:ind w:left="4308" w:hanging="360"/>
+      </w:pPr>
+    </w:lvl>
+    <w:lvl w:ilvl="5" w:tplc="0416001B" w:tentative="1">
+      <w:start w:val="1"/>
+      <w:numFmt w:val="lowerRoman"/>
+      <w:lvlText w:val="%6."/>
+      <w:lvlJc w:val="right"/>
+      <w:pPr>
+        <w:tabs>
+          <w:tab w:val="num" w:pos="5028"/>
+        </w:tabs>
+        <w:ind w:left="5028" w:hanging="180"/>
+      </w:pPr>
+    </w:lvl>
+    <w:lvl w:ilvl="6" w:tplc="0416000F" w:tentative="1">
+      <w:start w:val="1"/>
+      <w:numFmt w:val="decimal"/>
+      <w:lvlText w:val="%7."/>
+      <w:lvlJc w:val="left"/>
+      <w:pPr>
+        <w:tabs>
+          <w:tab w:val="num" w:pos="5748"/>
+        </w:tabs>
+        <w:ind w:left="5748" w:hanging="360"/>
+      </w:pPr>
+    </w:lvl>
+    <w:lvl w:ilvl="7" w:tplc="04160019" w:tentative="1">
+      <w:start w:val="1"/>
+      <w:numFmt w:val="lowerLetter"/>
+      <w:lvlText w:val="%8."/>
+      <w:lvlJc w:val="left"/>
+      <w:pPr>
+        <w:tabs>
+          <w:tab w:val="num" w:pos="6468"/>
+        </w:tabs>
+        <w:ind w:left="6468" w:hanging="360"/>
+      </w:pPr>
+    </w:lvl>
+    <w:lvl w:ilvl="8" w:tplc="0416001B" w:tentative="1">
+      <w:start w:val="1"/>
+      <w:numFmt w:val="lowerRoman"/>
+      <w:lvlText w:val="%9."/>
+      <w:lvlJc w:val="right"/>
+      <w:pPr>
+        <w:tabs>
+          <w:tab w:val="num" w:pos="7188"/>
+        </w:tabs>
+        <w:ind w:left="7188" w:hanging="180"/>
+      </w:pPr>
+    </w:lvl>
+  </w:abstractNum>
+  <w:abstractNum w:abstractNumId="7">
     <w:nsid w:val="22070EF0"/>
     <w:multiLevelType w:val="hybridMultilevel"/>
     <w:tmpl w:val="57E42760"/>
@@ -3025,7 +3325,120 @@
       </w:pPr>
     </w:lvl>
   </w:abstractNum>
-  <w:abstractNum w:abstractNumId="7">
+  <w:abstractNum w:abstractNumId="8">
+    <w:nsid w:val="2B44051F"/>
+    <w:multiLevelType w:val="hybridMultilevel"/>
+    <w:tmpl w:val="5C28D4EA"/>
+    <w:lvl w:ilvl="0" w:tplc="0416000F">
+      <w:start w:val="1"/>
+      <w:numFmt w:val="decimal"/>
+      <w:lvlText w:val="%1."/>
+      <w:lvlJc w:val="left"/>
+      <w:pPr>
+        <w:tabs>
+          <w:tab w:val="num" w:pos="708"/>
+        </w:tabs>
+        <w:ind w:left="708" w:hanging="360"/>
+      </w:pPr>
+    </w:lvl>
+    <w:lvl w:ilvl="1" w:tplc="04160019" w:tentative="1">
+      <w:start w:val="1"/>
+      <w:numFmt w:val="lowerLetter"/>
+      <w:lvlText w:val="%2."/>
+      <w:lvlJc w:val="left"/>
+      <w:pPr>
+        <w:tabs>
+          <w:tab w:val="num" w:pos="1788"/>
+        </w:tabs>
+        <w:ind w:left="1788" w:hanging="360"/>
+      </w:pPr>
+    </w:lvl>
+    <w:lvl w:ilvl="2" w:tplc="0416001B" w:tentative="1">
+      <w:start w:val="1"/>
+      <w:numFmt w:val="lowerRoman"/>
+      <w:lvlText w:val="%3."/>
+      <w:lvlJc w:val="right"/>
+      <w:pPr>
+        <w:tabs>
+          <w:tab w:val="num" w:pos="2508"/>
+        </w:tabs>
+        <w:ind w:left="2508" w:hanging="180"/>
+      </w:pPr>
+    </w:lvl>
+    <w:lvl w:ilvl="3" w:tplc="0416000F" w:tentative="1">
+      <w:start w:val="1"/>
+      <w:numFmt w:val="decimal"/>
+      <w:lvlText w:val="%4."/>
+      <w:lvlJc w:val="left"/>
+      <w:pPr>
+        <w:tabs>
+          <w:tab w:val="num" w:pos="3228"/>
+        </w:tabs>
+        <w:ind w:left="3228" w:hanging="360"/>
+      </w:pPr>
+    </w:lvl>
+    <w:lvl w:ilvl="4" w:tplc="04160019" w:tentative="1">
+      <w:start w:val="1"/>
+      <w:numFmt w:val="lowerLetter"/>
+      <w:lvlText w:val="%5."/>
+      <w:lvlJc w:val="left"/>
+      <w:pPr>
+        <w:tabs>
+          <w:tab w:val="num" w:pos="3948"/>
+        </w:tabs>
+        <w:ind w:left="3948" w:hanging="360"/>
+      </w:pPr>
+    </w:lvl>
+    <w:lvl w:ilvl="5" w:tplc="0416001B" w:tentative="1">
+      <w:start w:val="1"/>
+      <w:numFmt w:val="lowerRoman"/>
+      <w:lvlText w:val="%6."/>
+      <w:lvlJc w:val="right"/>
+      <w:pPr>
+        <w:tabs>
+          <w:tab w:val="num" w:pos="4668"/>
+        </w:tabs>
+        <w:ind w:left="4668" w:hanging="180"/>
+      </w:pPr>
+    </w:lvl>
+    <w:lvl w:ilvl="6" w:tplc="0416000F" w:tentative="1">
+      <w:start w:val="1"/>
+      <w:numFmt w:val="decimal"/>
+      <w:lvlText w:val="%7."/>
+      <w:lvlJc w:val="left"/>
+      <w:pPr>
+        <w:tabs>
+          <w:tab w:val="num" w:pos="5388"/>
+        </w:tabs>
+        <w:ind w:left="5388" w:hanging="360"/>
+      </w:pPr>
+    </w:lvl>
+    <w:lvl w:ilvl="7" w:tplc="04160019" w:tentative="1">
+      <w:start w:val="1"/>
+      <w:numFmt w:val="lowerLetter"/>
+      <w:lvlText w:val="%8."/>
+      <w:lvlJc w:val="left"/>
+      <w:pPr>
+        <w:tabs>
+          <w:tab w:val="num" w:pos="6108"/>
+        </w:tabs>
+        <w:ind w:left="6108" w:hanging="360"/>
+      </w:pPr>
+    </w:lvl>
+    <w:lvl w:ilvl="8" w:tplc="0416001B" w:tentative="1">
+      <w:start w:val="1"/>
+      <w:numFmt w:val="lowerRoman"/>
+      <w:lvlText w:val="%9."/>
+      <w:lvlJc w:val="right"/>
+      <w:pPr>
+        <w:tabs>
+          <w:tab w:val="num" w:pos="6828"/>
+        </w:tabs>
+        <w:ind w:left="6828" w:hanging="180"/>
+      </w:pPr>
+    </w:lvl>
+  </w:abstractNum>
+  <w:abstractNum w:abstractNumId="9">
     <w:nsid w:val="30403BD8"/>
     <w:multiLevelType w:val="hybridMultilevel"/>
     <w:tmpl w:val="2FE242CE"/>
@@ -3138,7 +3551,7 @@
       </w:pPr>
     </w:lvl>
   </w:abstractNum>
-  <w:abstractNum w:abstractNumId="8">
+  <w:abstractNum w:abstractNumId="10">
     <w:nsid w:val="30416D8A"/>
     <w:multiLevelType w:val="hybridMultilevel"/>
     <w:tmpl w:val="17BCCE04"/>
@@ -3251,7 +3664,7 @@
       </w:pPr>
     </w:lvl>
   </w:abstractNum>
-  <w:abstractNum w:abstractNumId="9">
+  <w:abstractNum w:abstractNumId="11">
     <w:nsid w:val="30FE4DD4"/>
     <w:multiLevelType w:val="multilevel"/>
     <w:tmpl w:val="87B25294"/>
@@ -3392,7 +3805,7 @@
       </w:rPr>
     </w:lvl>
   </w:abstractNum>
-  <w:abstractNum w:abstractNumId="10">
+  <w:abstractNum w:abstractNumId="12">
     <w:nsid w:val="325D5A96"/>
     <w:multiLevelType w:val="hybridMultilevel"/>
     <w:tmpl w:val="C16CD8A4"/>
@@ -3508,7 +3921,7 @@
       </w:pPr>
     </w:lvl>
   </w:abstractNum>
-  <w:abstractNum w:abstractNumId="11">
+  <w:abstractNum w:abstractNumId="13">
     <w:nsid w:val="34224413"/>
     <w:multiLevelType w:val="hybridMultilevel"/>
     <w:tmpl w:val="0A78113E"/>
@@ -3621,7 +4034,7 @@
       </w:pPr>
     </w:lvl>
   </w:abstractNum>
-  <w:abstractNum w:abstractNumId="12">
+  <w:abstractNum w:abstractNumId="14">
     <w:nsid w:val="593A6171"/>
     <w:multiLevelType w:val="hybridMultilevel"/>
     <w:tmpl w:val="0706E332"/>
@@ -3734,7 +4147,7 @@
       </w:rPr>
     </w:lvl>
   </w:abstractNum>
-  <w:abstractNum w:abstractNumId="13">
+  <w:abstractNum w:abstractNumId="15">
     <w:nsid w:val="5B10346E"/>
     <w:multiLevelType w:val="hybridMultilevel"/>
     <w:tmpl w:val="3918AEEC"/>
@@ -3850,7 +4263,7 @@
       </w:pPr>
     </w:lvl>
   </w:abstractNum>
-  <w:abstractNum w:abstractNumId="14">
+  <w:abstractNum w:abstractNumId="16">
     <w:nsid w:val="5ED72295"/>
     <w:multiLevelType w:val="hybridMultilevel"/>
     <w:tmpl w:val="5C28D4EA"/>
@@ -3963,7 +4376,7 @@
       </w:pPr>
     </w:lvl>
   </w:abstractNum>
-  <w:abstractNum w:abstractNumId="15">
+  <w:abstractNum w:abstractNumId="17">
     <w:nsid w:val="61442CD6"/>
     <w:multiLevelType w:val="hybridMultilevel"/>
     <w:tmpl w:val="988CBF16"/>
@@ -4076,7 +4489,7 @@
       </w:pPr>
     </w:lvl>
   </w:abstractNum>
-  <w:abstractNum w:abstractNumId="16">
+  <w:abstractNum w:abstractNumId="18">
     <w:nsid w:val="679B7D64"/>
     <w:multiLevelType w:val="hybridMultilevel"/>
     <w:tmpl w:val="C1E89636"/>
@@ -4189,7 +4602,7 @@
       </w:pPr>
     </w:lvl>
   </w:abstractNum>
-  <w:abstractNum w:abstractNumId="17">
+  <w:abstractNum w:abstractNumId="19">
     <w:nsid w:val="75BD2C86"/>
     <w:multiLevelType w:val="hybridMultilevel"/>
     <w:tmpl w:val="DBE6A54C"/>
@@ -4303,7 +4716,7 @@
     </w:lvl>
   </w:abstractNum>
   <w:num w:numId="1">
-    <w:abstractNumId w:val="9"/>
+    <w:abstractNumId w:val="11"/>
   </w:num>
   <w:num w:numId="2">
     <w:abstractNumId w:val="2"/>
@@ -4312,49 +4725,49 @@
     <w:abstractNumId w:val="3"/>
   </w:num>
   <w:num w:numId="4">
-    <w:abstractNumId w:val="14"/>
+    <w:abstractNumId w:val="16"/>
   </w:num>
   <w:num w:numId="5">
-    <w:abstractNumId w:val="15"/>
+    <w:abstractNumId w:val="17"/>
   </w:num>
   <w:num w:numId="6">
-    <w:abstractNumId w:val="11"/>
+    <w:abstractNumId w:val="13"/>
   </w:num>
   <w:num w:numId="7">
-    <w:abstractNumId w:val="16"/>
+    <w:abstractNumId w:val="18"/>
   </w:num>
   <w:num w:numId="8">
-    <w:abstractNumId w:val="6"/>
+    <w:abstractNumId w:val="7"/>
   </w:num>
   <w:num w:numId="9">
     <w:abstractNumId w:val="0"/>
   </w:num>
   <w:num w:numId="10">
-    <w:abstractNumId w:val="7"/>
+    <w:abstractNumId w:val="9"/>
   </w:num>
   <w:num w:numId="11">
-    <w:abstractNumId w:val="8"/>
+    <w:abstractNumId w:val="10"/>
   </w:num>
   <w:num w:numId="12">
-    <w:abstractNumId w:val="17"/>
+    <w:abstractNumId w:val="19"/>
   </w:num>
   <w:num w:numId="13">
     <w:abstractNumId w:val="4"/>
   </w:num>
   <w:num w:numId="14">
-    <w:abstractNumId w:val="12"/>
+    <w:abstractNumId w:val="14"/>
   </w:num>
   <w:num w:numId="15">
     <w:abstractNumId w:val="1"/>
   </w:num>
   <w:num w:numId="16">
-    <w:abstractNumId w:val="13"/>
+    <w:abstractNumId w:val="15"/>
   </w:num>
   <w:num w:numId="17">
     <w:abstractNumId w:val="5"/>
   </w:num>
   <w:num w:numId="18">
-    <w:abstractNumId w:val="10"/>
+    <w:abstractNumId w:val="12"/>
   </w:num>
   <w:num w:numId="19">
     <w:abstractNumId w:val="2"/>
@@ -4387,7 +4800,7 @@
     </w:lvlOverride>
   </w:num>
   <w:num w:numId="20">
-    <w:abstractNumId w:val="13"/>
+    <w:abstractNumId w:val="15"/>
     <w:lvlOverride w:ilvl="0">
       <w:startOverride w:val="1"/>
     </w:lvlOverride>
@@ -4415,6 +4828,12 @@
     <w:lvlOverride w:ilvl="8">
       <w:startOverride w:val="1"/>
     </w:lvlOverride>
+  </w:num>
+  <w:num w:numId="21">
+    <w:abstractNumId w:val="8"/>
+  </w:num>
+  <w:num w:numId="22">
+    <w:abstractNumId w:val="6"/>
   </w:num>
 </w:numbering>
 </file>
@@ -4628,6 +5047,7 @@
     <w:name w:val="Cabeçalho Char"/>
     <w:basedOn w:val="Fontepargpadro"/>
     <w:link w:val="Cabealho"/>
+    <w:uiPriority w:val="99"/>
     <w:rsid w:val="009E649F"/>
   </w:style>
   <w:style w:type="paragraph" w:styleId="Rodap">

</xml_diff>

<commit_message>
Ajuste no caso de uso 18 e inclusão do caso de teste 18
</commit_message>
<xml_diff>
--- a/4.3 Caso de Uso - UC-18 Consultar receita.docx
+++ b/4.3 Caso de Uso - UC-18 Consultar receita.docx
@@ -1,6 +1,6 @@
 
 <file path=word/document.xml><?xml version="1.0" encoding="utf-8"?>
-<w:document xmlns:ve="http://schemas.openxmlformats.org/markup-compatibility/2006" xmlns:o="urn:schemas-microsoft-com:office:office" xmlns:r="http://schemas.openxmlformats.org/officeDocument/2006/relationships" xmlns:m="http://schemas.openxmlformats.org/officeDocument/2006/math" xmlns:v="urn:schemas-microsoft-com:vml" xmlns:wp="http://schemas.openxmlformats.org/drawingml/2006/wordprocessingDrawing" xmlns:w10="urn:schemas-microsoft-com:office:word" xmlns:w="http://schemas.openxmlformats.org/wordprocessingml/2006/main" xmlns:wne="http://schemas.microsoft.com/office/word/2006/wordml">
+<w:document xmlns:wpc="http://schemas.microsoft.com/office/word/2010/wordprocessingCanvas" xmlns:mc="http://schemas.openxmlformats.org/markup-compatibility/2006" xmlns:o="urn:schemas-microsoft-com:office:office" xmlns:r="http://schemas.openxmlformats.org/officeDocument/2006/relationships" xmlns:m="http://schemas.openxmlformats.org/officeDocument/2006/math" xmlns:v="urn:schemas-microsoft-com:vml" xmlns:wp14="http://schemas.microsoft.com/office/word/2010/wordprocessingDrawing" xmlns:wp="http://schemas.openxmlformats.org/drawingml/2006/wordprocessingDrawing" xmlns:w10="urn:schemas-microsoft-com:office:word" xmlns:w="http://schemas.openxmlformats.org/wordprocessingml/2006/main" xmlns:w14="http://schemas.microsoft.com/office/word/2010/wordml" xmlns:wpg="http://schemas.microsoft.com/office/word/2010/wordprocessingGroup" xmlns:wpi="http://schemas.microsoft.com/office/word/2010/wordprocessingInk" xmlns:wne="http://schemas.microsoft.com/office/word/2006/wordml" xmlns:wps="http://schemas.microsoft.com/office/word/2010/wordprocessingShape" mc:Ignorable="w14 wp14">
   <w:body>
     <w:tbl>
       <w:tblPr>
@@ -18,7 +18,7 @@
           <w:left w:w="70" w:type="dxa"/>
           <w:right w:w="70" w:type="dxa"/>
         </w:tblCellMar>
-        <w:tblLook w:val="0000"/>
+        <w:tblLook w:val="0000" w:firstRow="0" w:lastRow="0" w:firstColumn="0" w:lastColumn="0" w:noHBand="0" w:noVBand="0"/>
       </w:tblPr>
       <w:tblGrid>
         <w:gridCol w:w="851"/>
@@ -188,8 +188,19 @@
                 <w:bCs/>
                 <w:color w:val="000000" w:themeColor="text1"/>
               </w:rPr>
-              <w:t>2 –ATOR</w:t>
-            </w:r>
+              <w:t xml:space="preserve">2 </w:t>
+            </w:r>
+            <w:proofErr w:type="gramStart"/>
+            <w:r>
+              <w:rPr>
+                <w:rFonts w:ascii="Arial" w:hAnsi="Arial" w:cs="Arial"/>
+                <w:b/>
+                <w:bCs/>
+                <w:color w:val="000000" w:themeColor="text1"/>
+              </w:rPr>
+              <w:t>–ATOR</w:t>
+            </w:r>
+            <w:proofErr w:type="gramEnd"/>
             <w:r>
               <w:rPr>
                 <w:rFonts w:ascii="Arial" w:hAnsi="Arial" w:cs="Arial"/>
@@ -409,6 +420,7 @@
                 <w:bCs/>
               </w:rPr>
             </w:pPr>
+            <w:proofErr w:type="gramStart"/>
             <w:r>
               <w:rPr>
                 <w:rFonts w:ascii="Arial" w:hAnsi="Arial" w:cs="Arial"/>
@@ -417,6 +429,7 @@
               </w:rPr>
               <w:t>4 – CENÁRIO</w:t>
             </w:r>
+            <w:proofErr w:type="gramEnd"/>
             <w:r>
               <w:rPr>
                 <w:rFonts w:ascii="Arial" w:hAnsi="Arial" w:cs="Arial"/>
@@ -491,8 +504,19 @@
                 <w:sz w:val="20"/>
                 <w:szCs w:val="20"/>
               </w:rPr>
-              <w:t xml:space="preserve"> seleciona o menu</w:t>
-            </w:r>
+              <w:t xml:space="preserve"> seleciona o </w:t>
+            </w:r>
+            <w:proofErr w:type="gramStart"/>
+            <w:r>
+              <w:rPr>
+                <w:rFonts w:ascii="Tahoma" w:hAnsi="Tahoma" w:cs="Tahoma"/>
+                <w:color w:val="000000" w:themeColor="text1"/>
+                <w:sz w:val="20"/>
+                <w:szCs w:val="20"/>
+              </w:rPr>
+              <w:t>menu</w:t>
+            </w:r>
+            <w:proofErr w:type="gramEnd"/>
             <w:r>
               <w:rPr>
                 <w:rFonts w:ascii="Tahoma" w:hAnsi="Tahoma" w:cs="Tahoma"/>
@@ -923,8 +947,19 @@
                 <w:sz w:val="20"/>
                 <w:szCs w:val="20"/>
               </w:rPr>
-              <w:t>Sistema volta para o passo 2</w:t>
-            </w:r>
+              <w:t xml:space="preserve">Sistema volta para o passo </w:t>
+            </w:r>
+            <w:proofErr w:type="gramStart"/>
+            <w:r>
+              <w:rPr>
+                <w:rFonts w:ascii="Tahoma" w:hAnsi="Tahoma" w:cs="Tahoma"/>
+                <w:color w:val="000000" w:themeColor="text1"/>
+                <w:sz w:val="20"/>
+                <w:szCs w:val="20"/>
+              </w:rPr>
+              <w:t>2</w:t>
+            </w:r>
+            <w:proofErr w:type="gramEnd"/>
             <w:r>
               <w:rPr>
                 <w:rFonts w:ascii="Tahoma" w:hAnsi="Tahoma" w:cs="Tahoma"/>
@@ -1404,7 +1439,7 @@
           <w:left w:w="70" w:type="dxa"/>
           <w:right w:w="70" w:type="dxa"/>
         </w:tblCellMar>
-        <w:tblLook w:val="0000"/>
+        <w:tblLook w:val="0000" w:firstRow="0" w:lastRow="0" w:firstColumn="0" w:lastColumn="0" w:noHBand="0" w:noVBand="0"/>
       </w:tblPr>
       <w:tblGrid>
         <w:gridCol w:w="9283"/>
@@ -1603,7 +1638,27 @@
                 <w:sz w:val="20"/>
                 <w:szCs w:val="20"/>
               </w:rPr>
-              <w:t xml:space="preserve"> Verificar se a data informada pelo ator não é maior que a data atual do sistema. A data de início também não deve ser igual a data final.</w:t>
+              <w:t xml:space="preserve"> Verificar se a data informada pelo ator não é maior que a data atual do sistema. A data de início também não deve ser igual </w:t>
+            </w:r>
+            <w:proofErr w:type="gramStart"/>
+            <w:r>
+              <w:rPr>
+                <w:rFonts w:ascii="Tahoma" w:hAnsi="Tahoma" w:cs="Tahoma"/>
+                <w:color w:val="000000" w:themeColor="text1"/>
+                <w:sz w:val="20"/>
+                <w:szCs w:val="20"/>
+              </w:rPr>
+              <w:t>a</w:t>
+            </w:r>
+            <w:proofErr w:type="gramEnd"/>
+            <w:r>
+              <w:rPr>
+                <w:rFonts w:ascii="Tahoma" w:hAnsi="Tahoma" w:cs="Tahoma"/>
+                <w:color w:val="000000" w:themeColor="text1"/>
+                <w:sz w:val="20"/>
+                <w:szCs w:val="20"/>
+              </w:rPr>
+              <w:t xml:space="preserve"> data final.</w:t>
             </w:r>
           </w:p>
           <w:p>
@@ -1681,7 +1736,7 @@
           <w:left w:w="70" w:type="dxa"/>
           <w:right w:w="70" w:type="dxa"/>
         </w:tblCellMar>
-        <w:tblLook w:val="0000"/>
+        <w:tblLook w:val="0000" w:firstRow="0" w:lastRow="0" w:firstColumn="0" w:lastColumn="0" w:noHBand="0" w:noVBand="0"/>
       </w:tblPr>
       <w:tblGrid>
         <w:gridCol w:w="9283"/>
@@ -1832,8 +1887,8 @@
               <w:drawing>
                 <wp:inline distT="0" distB="0" distL="0" distR="0">
                   <wp:extent cx="5760085" cy="4867275"/>
-                  <wp:effectExtent l="19050" t="0" r="0" b="0"/>
-                  <wp:docPr id="2" name="Imagem 1" descr="UC-18 Protótipo 1.png"/>
+                  <wp:effectExtent l="0" t="0" r="0" b="0"/>
+                  <wp:docPr id="1" name="Imagem 1"/>
                   <wp:cNvGraphicFramePr>
                     <a:graphicFrameLocks xmlns:a="http://schemas.openxmlformats.org/drawingml/2006/main" noChangeAspect="1"/>
                   </wp:cNvGraphicFramePr>
@@ -1841,11 +1896,17 @@
                     <a:graphicData uri="http://schemas.openxmlformats.org/drawingml/2006/picture">
                       <pic:pic xmlns:pic="http://schemas.openxmlformats.org/drawingml/2006/picture">
                         <pic:nvPicPr>
-                          <pic:cNvPr id="0" name="UC-18 Protótipo 1.png"/>
+                          <pic:cNvPr id="0" name="18.png"/>
                           <pic:cNvPicPr/>
                         </pic:nvPicPr>
                         <pic:blipFill>
-                          <a:blip r:embed="rId7"/>
+                          <a:blip r:embed="rId8">
+                            <a:extLst>
+                              <a:ext uri="{28A0092B-C50C-407E-A947-70E740481C1C}">
+                                <a14:useLocalDpi xmlns:a14="http://schemas.microsoft.com/office/drawing/2010/main" val="0"/>
+                              </a:ext>
+                            </a:extLst>
+                          </a:blip>
                           <a:stretch>
                             <a:fillRect/>
                           </a:stretch>
@@ -1899,68 +1960,8 @@
                 <w:color w:val="808080" w:themeColor="background1" w:themeShade="80"/>
               </w:rPr>
             </w:pPr>
-            <w:r>
-              <w:rPr>
-                <w:rFonts w:ascii="Arial" w:hAnsi="Arial" w:cs="Arial"/>
-                <w:b/>
-                <w:bCs/>
-                <w:noProof/>
-                <w:color w:val="808080" w:themeColor="background1" w:themeShade="80"/>
-              </w:rPr>
-              <w:lastRenderedPageBreak/>
-              <w:drawing>
-                <wp:inline distT="0" distB="0" distL="0" distR="0">
-                  <wp:extent cx="5760085" cy="4885690"/>
-                  <wp:effectExtent l="19050" t="0" r="0" b="0"/>
-                  <wp:docPr id="3" name="Imagem 2" descr="UC-18 Protótipo 2.png"/>
-                  <wp:cNvGraphicFramePr>
-                    <a:graphicFrameLocks xmlns:a="http://schemas.openxmlformats.org/drawingml/2006/main" noChangeAspect="1"/>
-                  </wp:cNvGraphicFramePr>
-                  <a:graphic xmlns:a="http://schemas.openxmlformats.org/drawingml/2006/main">
-                    <a:graphicData uri="http://schemas.openxmlformats.org/drawingml/2006/picture">
-                      <pic:pic xmlns:pic="http://schemas.openxmlformats.org/drawingml/2006/picture">
-                        <pic:nvPicPr>
-                          <pic:cNvPr id="0" name="UC-18 Protótipo 2.png"/>
-                          <pic:cNvPicPr/>
-                        </pic:nvPicPr>
-                        <pic:blipFill>
-                          <a:blip r:embed="rId8"/>
-                          <a:stretch>
-                            <a:fillRect/>
-                          </a:stretch>
-                        </pic:blipFill>
-                        <pic:spPr>
-                          <a:xfrm>
-                            <a:off x="0" y="0"/>
-                            <a:ext cx="5760085" cy="4885690"/>
-                          </a:xfrm>
-                          <a:prstGeom prst="rect">
-                            <a:avLst/>
-                          </a:prstGeom>
-                        </pic:spPr>
-                      </pic:pic>
-                    </a:graphicData>
-                  </a:graphic>
-                </wp:inline>
-              </w:drawing>
-            </w:r>
-          </w:p>
-          <w:p>
-            <w:pPr>
-              <w:pStyle w:val="Cabealho"/>
-              <w:tabs>
-                <w:tab w:val="clear" w:pos="4252"/>
-                <w:tab w:val="clear" w:pos="8504"/>
-                <w:tab w:val="left" w:pos="395"/>
-              </w:tabs>
-              <w:jc w:val="both"/>
-              <w:rPr>
-                <w:rFonts w:ascii="Arial" w:hAnsi="Arial" w:cs="Arial"/>
-                <w:b/>
-                <w:bCs/>
-                <w:color w:val="808080" w:themeColor="background1" w:themeShade="80"/>
-              </w:rPr>
-            </w:pPr>
+            <w:bookmarkStart w:id="0" w:name="_GoBack"/>
+            <w:bookmarkEnd w:id="0"/>
           </w:p>
         </w:tc>
       </w:tr>
@@ -1979,7 +1980,6 @@
           <w:sz w:val="20"/>
           <w:szCs w:val="20"/>
         </w:rPr>
-        <w:lastRenderedPageBreak/>
         <w:br w:type="page"/>
       </w:r>
     </w:p>
@@ -2009,7 +2009,7 @@
           <w:left w:w="70" w:type="dxa"/>
           <w:right w:w="70" w:type="dxa"/>
         </w:tblCellMar>
-        <w:tblLook w:val="0000"/>
+        <w:tblLook w:val="0000" w:firstRow="0" w:lastRow="0" w:firstColumn="0" w:lastColumn="0" w:noHBand="0" w:noVBand="0"/>
       </w:tblPr>
       <w:tblGrid>
         <w:gridCol w:w="9283"/>
@@ -2035,6 +2035,7 @@
                 <w:bCs/>
               </w:rPr>
             </w:pPr>
+            <w:proofErr w:type="gramStart"/>
             <w:r>
               <w:rPr>
                 <w:rFonts w:ascii="Arial" w:hAnsi="Arial" w:cs="Arial"/>
@@ -2059,6 +2060,7 @@
               </w:rPr>
               <w:t>DIAGRAMA</w:t>
             </w:r>
+            <w:proofErr w:type="gramEnd"/>
             <w:r>
               <w:rPr>
                 <w:rFonts w:ascii="Arial" w:hAnsi="Arial" w:cs="Arial"/>
@@ -2197,8 +2199,8 @@
 </file>
 
 <file path=word/endnotes.xml><?xml version="1.0" encoding="utf-8"?>
-<w:endnotes xmlns:ve="http://schemas.openxmlformats.org/markup-compatibility/2006" xmlns:o="urn:schemas-microsoft-com:office:office" xmlns:r="http://schemas.openxmlformats.org/officeDocument/2006/relationships" xmlns:m="http://schemas.openxmlformats.org/officeDocument/2006/math" xmlns:v="urn:schemas-microsoft-com:vml" xmlns:wp="http://schemas.openxmlformats.org/drawingml/2006/wordprocessingDrawing" xmlns:w10="urn:schemas-microsoft-com:office:word" xmlns:w="http://schemas.openxmlformats.org/wordprocessingml/2006/main" xmlns:wne="http://schemas.microsoft.com/office/word/2006/wordml">
-  <w:endnote w:type="separator" w:id="0">
+<w:endnotes xmlns:wpc="http://schemas.microsoft.com/office/word/2010/wordprocessingCanvas" xmlns:mc="http://schemas.openxmlformats.org/markup-compatibility/2006" xmlns:o="urn:schemas-microsoft-com:office:office" xmlns:r="http://schemas.openxmlformats.org/officeDocument/2006/relationships" xmlns:m="http://schemas.openxmlformats.org/officeDocument/2006/math" xmlns:v="urn:schemas-microsoft-com:vml" xmlns:wp14="http://schemas.microsoft.com/office/word/2010/wordprocessingDrawing" xmlns:wp="http://schemas.openxmlformats.org/drawingml/2006/wordprocessingDrawing" xmlns:w10="urn:schemas-microsoft-com:office:word" xmlns:w="http://schemas.openxmlformats.org/wordprocessingml/2006/main" xmlns:w14="http://schemas.microsoft.com/office/word/2010/wordml" xmlns:wpg="http://schemas.microsoft.com/office/word/2010/wordprocessingGroup" xmlns:wpi="http://schemas.microsoft.com/office/word/2010/wordprocessingInk" xmlns:wne="http://schemas.microsoft.com/office/word/2006/wordml" xmlns:wps="http://schemas.microsoft.com/office/word/2010/wordprocessingShape" mc:Ignorable="w14 wp14">
+  <w:endnote w:type="separator" w:id="-1">
     <w:p>
       <w:pPr>
         <w:spacing w:after="0" w:line="240" w:lineRule="auto"/>
@@ -2208,7 +2210,7 @@
       </w:r>
     </w:p>
   </w:endnote>
-  <w:endnote w:type="continuationSeparator" w:id="1">
+  <w:endnote w:type="continuationSeparator" w:id="0">
     <w:p>
       <w:pPr>
         <w:spacing w:after="0" w:line="240" w:lineRule="auto"/>
@@ -2222,7 +2224,7 @@
 </file>
 
 <file path=word/footer1.xml><?xml version="1.0" encoding="utf-8"?>
-<w:ftr xmlns:ve="http://schemas.openxmlformats.org/markup-compatibility/2006" xmlns:o="urn:schemas-microsoft-com:office:office" xmlns:r="http://schemas.openxmlformats.org/officeDocument/2006/relationships" xmlns:m="http://schemas.openxmlformats.org/officeDocument/2006/math" xmlns:v="urn:schemas-microsoft-com:vml" xmlns:wp="http://schemas.openxmlformats.org/drawingml/2006/wordprocessingDrawing" xmlns:w10="urn:schemas-microsoft-com:office:word" xmlns:w="http://schemas.openxmlformats.org/wordprocessingml/2006/main" xmlns:wne="http://schemas.microsoft.com/office/word/2006/wordml">
+<w:ftr xmlns:wpc="http://schemas.microsoft.com/office/word/2010/wordprocessingCanvas" xmlns:mc="http://schemas.openxmlformats.org/markup-compatibility/2006" xmlns:o="urn:schemas-microsoft-com:office:office" xmlns:r="http://schemas.openxmlformats.org/officeDocument/2006/relationships" xmlns:m="http://schemas.openxmlformats.org/officeDocument/2006/math" xmlns:v="urn:schemas-microsoft-com:vml" xmlns:wp14="http://schemas.microsoft.com/office/word/2010/wordprocessingDrawing" xmlns:wp="http://schemas.openxmlformats.org/drawingml/2006/wordprocessingDrawing" xmlns:w10="urn:schemas-microsoft-com:office:word" xmlns:w="http://schemas.openxmlformats.org/wordprocessingml/2006/main" xmlns:w14="http://schemas.microsoft.com/office/word/2010/wordml" xmlns:wpg="http://schemas.microsoft.com/office/word/2010/wordprocessingGroup" xmlns:wpi="http://schemas.microsoft.com/office/word/2010/wordprocessingInk" xmlns:wne="http://schemas.microsoft.com/office/word/2006/wordml" xmlns:wps="http://schemas.microsoft.com/office/word/2010/wordprocessingShape" mc:Ignorable="w14 wp14">
   <w:p>
     <w:pPr>
       <w:pStyle w:val="Rodap"/>
@@ -2238,7 +2240,7 @@
           <v:path arrowok="t" fillok="f" o:connecttype="none"/>
           <o:lock v:ext="edit" shapetype="t"/>
         </v:shapetype>
-        <v:shape id="AutoShape 3" o:spid="_x0000_s4097" type="#_x0000_t32" style="position:absolute;left:0;text-align:left;margin-left:-2.55pt;margin-top:2.65pt;width:457.5pt;height:0;z-index:251658240;visibility:visible" o:gfxdata="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"/>
+        <v:shape id="AutoShape 3" o:spid="_x0000_s2049" type="#_x0000_t32" style="position:absolute;left:0;text-align:left;margin-left:-2.55pt;margin-top:2.65pt;width:457.5pt;height:0;z-index:251658240;visibility:visible" o:gfxdata="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"/>
       </w:pict>
     </w:r>
     <w:r>
@@ -2254,8 +2256,8 @@
 </file>
 
 <file path=word/footnotes.xml><?xml version="1.0" encoding="utf-8"?>
-<w:footnotes xmlns:ve="http://schemas.openxmlformats.org/markup-compatibility/2006" xmlns:o="urn:schemas-microsoft-com:office:office" xmlns:r="http://schemas.openxmlformats.org/officeDocument/2006/relationships" xmlns:m="http://schemas.openxmlformats.org/officeDocument/2006/math" xmlns:v="urn:schemas-microsoft-com:vml" xmlns:wp="http://schemas.openxmlformats.org/drawingml/2006/wordprocessingDrawing" xmlns:w10="urn:schemas-microsoft-com:office:word" xmlns:w="http://schemas.openxmlformats.org/wordprocessingml/2006/main" xmlns:wne="http://schemas.microsoft.com/office/word/2006/wordml">
-  <w:footnote w:type="separator" w:id="0">
+<w:footnotes xmlns:wpc="http://schemas.microsoft.com/office/word/2010/wordprocessingCanvas" xmlns:mc="http://schemas.openxmlformats.org/markup-compatibility/2006" xmlns:o="urn:schemas-microsoft-com:office:office" xmlns:r="http://schemas.openxmlformats.org/officeDocument/2006/relationships" xmlns:m="http://schemas.openxmlformats.org/officeDocument/2006/math" xmlns:v="urn:schemas-microsoft-com:vml" xmlns:wp14="http://schemas.microsoft.com/office/word/2010/wordprocessingDrawing" xmlns:wp="http://schemas.openxmlformats.org/drawingml/2006/wordprocessingDrawing" xmlns:w10="urn:schemas-microsoft-com:office:word" xmlns:w="http://schemas.openxmlformats.org/wordprocessingml/2006/main" xmlns:w14="http://schemas.microsoft.com/office/word/2010/wordml" xmlns:wpg="http://schemas.microsoft.com/office/word/2010/wordprocessingGroup" xmlns:wpi="http://schemas.microsoft.com/office/word/2010/wordprocessingInk" xmlns:wne="http://schemas.microsoft.com/office/word/2006/wordml" xmlns:wps="http://schemas.microsoft.com/office/word/2010/wordprocessingShape" mc:Ignorable="w14 wp14">
+  <w:footnote w:type="separator" w:id="-1">
     <w:p>
       <w:pPr>
         <w:spacing w:after="0" w:line="240" w:lineRule="auto"/>
@@ -2265,7 +2267,7 @@
       </w:r>
     </w:p>
   </w:footnote>
-  <w:footnote w:type="continuationSeparator" w:id="1">
+  <w:footnote w:type="continuationSeparator" w:id="0">
     <w:p>
       <w:pPr>
         <w:spacing w:after="0" w:line="240" w:lineRule="auto"/>
@@ -2279,13 +2281,13 @@
 </file>
 
 <file path=word/header1.xml><?xml version="1.0" encoding="utf-8"?>
-<w:hdr xmlns:ve="http://schemas.openxmlformats.org/markup-compatibility/2006" xmlns:o="urn:schemas-microsoft-com:office:office" xmlns:r="http://schemas.openxmlformats.org/officeDocument/2006/relationships" xmlns:m="http://schemas.openxmlformats.org/officeDocument/2006/math" xmlns:v="urn:schemas-microsoft-com:vml" xmlns:wp="http://schemas.openxmlformats.org/drawingml/2006/wordprocessingDrawing" xmlns:w10="urn:schemas-microsoft-com:office:word" xmlns:w="http://schemas.openxmlformats.org/wordprocessingml/2006/main" xmlns:wne="http://schemas.microsoft.com/office/word/2006/wordml">
+<w:hdr xmlns:wpc="http://schemas.microsoft.com/office/word/2010/wordprocessingCanvas" xmlns:mc="http://schemas.openxmlformats.org/markup-compatibility/2006" xmlns:o="urn:schemas-microsoft-com:office:office" xmlns:r="http://schemas.openxmlformats.org/officeDocument/2006/relationships" xmlns:m="http://schemas.openxmlformats.org/officeDocument/2006/math" xmlns:v="urn:schemas-microsoft-com:vml" xmlns:wp14="http://schemas.microsoft.com/office/word/2010/wordprocessingDrawing" xmlns:wp="http://schemas.openxmlformats.org/drawingml/2006/wordprocessingDrawing" xmlns:w10="urn:schemas-microsoft-com:office:word" xmlns:w="http://schemas.openxmlformats.org/wordprocessingml/2006/main" xmlns:w14="http://schemas.microsoft.com/office/word/2010/wordml" xmlns:wpg="http://schemas.microsoft.com/office/word/2010/wordprocessingGroup" xmlns:wpi="http://schemas.microsoft.com/office/word/2010/wordprocessingInk" xmlns:wne="http://schemas.microsoft.com/office/word/2006/wordml" xmlns:wps="http://schemas.microsoft.com/office/word/2010/wordprocessingShape" mc:Ignorable="w14 wp14">
   <w:tbl>
     <w:tblPr>
       <w:tblStyle w:val="Tabelacomgrade"/>
       <w:tblW w:w="9211" w:type="dxa"/>
       <w:shd w:val="clear" w:color="auto" w:fill="FFFFFF" w:themeFill="background1"/>
-      <w:tblLook w:val="04A0"/>
+      <w:tblLook w:val="04A0" w:firstRow="1" w:lastRow="0" w:firstColumn="1" w:lastColumn="0" w:noHBand="0" w:noVBand="1"/>
     </w:tblPr>
     <w:tblGrid>
       <w:gridCol w:w="1101"/>
@@ -2307,6 +2309,7 @@
               <w:b/>
             </w:rPr>
           </w:pPr>
+          <w:proofErr w:type="gramStart"/>
           <w:r>
             <w:rPr>
               <w:b/>
@@ -2323,7 +2326,14 @@
             <w:rPr>
               <w:b/>
             </w:rPr>
-            <w:t>DESCRIÇÃO CASO DE USO + PROTÓTIPO TELAS + DIAGRAMASEQUÊNCIA</w:t>
+            <w:t>DESCRIÇÃO</w:t>
+          </w:r>
+          <w:proofErr w:type="gramEnd"/>
+          <w:r>
+            <w:rPr>
+              <w:b/>
+            </w:rPr>
+            <w:t xml:space="preserve"> CASO DE USO + PROTÓTIPO TELAS + DIAGRAMASEQUÊNCIA</w:t>
           </w:r>
         </w:p>
       </w:tc>
@@ -2417,7 +2427,7 @@
 </file>
 
 <file path=word/numbering.xml><?xml version="1.0" encoding="utf-8"?>
-<w:numbering xmlns:ve="http://schemas.openxmlformats.org/markup-compatibility/2006" xmlns:o="urn:schemas-microsoft-com:office:office" xmlns:r="http://schemas.openxmlformats.org/officeDocument/2006/relationships" xmlns:m="http://schemas.openxmlformats.org/officeDocument/2006/math" xmlns:v="urn:schemas-microsoft-com:vml" xmlns:wp="http://schemas.openxmlformats.org/drawingml/2006/wordprocessingDrawing" xmlns:w10="urn:schemas-microsoft-com:office:word" xmlns:w="http://schemas.openxmlformats.org/wordprocessingml/2006/main" xmlns:wne="http://schemas.microsoft.com/office/word/2006/wordml">
+<w:numbering xmlns:wpc="http://schemas.microsoft.com/office/word/2010/wordprocessingCanvas" xmlns:mc="http://schemas.openxmlformats.org/markup-compatibility/2006" xmlns:o="urn:schemas-microsoft-com:office:office" xmlns:r="http://schemas.openxmlformats.org/officeDocument/2006/relationships" xmlns:m="http://schemas.openxmlformats.org/officeDocument/2006/math" xmlns:v="urn:schemas-microsoft-com:vml" xmlns:wp14="http://schemas.microsoft.com/office/word/2010/wordprocessingDrawing" xmlns:wp="http://schemas.openxmlformats.org/drawingml/2006/wordprocessingDrawing" xmlns:w10="urn:schemas-microsoft-com:office:word" xmlns:w="http://schemas.openxmlformats.org/wordprocessingml/2006/main" xmlns:w14="http://schemas.microsoft.com/office/word/2010/wordml" xmlns:wpg="http://schemas.microsoft.com/office/word/2010/wordprocessingGroup" xmlns:wpi="http://schemas.microsoft.com/office/word/2010/wordprocessingInk" xmlns:wne="http://schemas.microsoft.com/office/word/2006/wordml" xmlns:wps="http://schemas.microsoft.com/office/word/2010/wordprocessingShape" mc:Ignorable="w14 wp14">
   <w:abstractNum w:abstractNumId="0">
     <w:nsid w:val="002079BC"/>
     <w:multiLevelType w:val="hybridMultilevel"/>
@@ -4839,7 +4849,7 @@
 </file>
 
 <file path=word/styles.xml><?xml version="1.0" encoding="utf-8"?>
-<w:styles xmlns:r="http://schemas.openxmlformats.org/officeDocument/2006/relationships" xmlns:w="http://schemas.openxmlformats.org/wordprocessingml/2006/main">
+<w:styles xmlns:mc="http://schemas.openxmlformats.org/markup-compatibility/2006" xmlns:r="http://schemas.openxmlformats.org/officeDocument/2006/relationships" xmlns:w="http://schemas.openxmlformats.org/wordprocessingml/2006/main" xmlns:w14="http://schemas.microsoft.com/office/word/2010/wordml" mc:Ignorable="w14">
   <w:docDefaults>
     <w:rPrDefault>
       <w:rPr>
@@ -5012,7 +5022,6 @@
     <w:uiPriority w:val="99"/>
     <w:semiHidden/>
     <w:unhideWhenUsed/>
-    <w:qFormat/>
     <w:tblPr>
       <w:tblInd w:w="0" w:type="dxa"/>
       <w:tblCellMar>
@@ -5439,6 +5448,7 @@
       <w:spacing w:after="0" w:line="240" w:lineRule="auto"/>
     </w:pPr>
     <w:tblPr>
+      <w:tblInd w:w="0" w:type="dxa"/>
       <w:tblBorders>
         <w:top w:val="single" w:sz="4" w:space="0" w:color="auto"/>
         <w:left w:val="single" w:sz="4" w:space="0" w:color="auto"/>
@@ -5447,6 +5457,12 @@
         <w:insideH w:val="single" w:sz="4" w:space="0" w:color="auto"/>
         <w:insideV w:val="single" w:sz="4" w:space="0" w:color="auto"/>
       </w:tblBorders>
+      <w:tblCellMar>
+        <w:top w:w="0" w:type="dxa"/>
+        <w:left w:w="108" w:type="dxa"/>
+        <w:bottom w:w="0" w:type="dxa"/>
+        <w:right w:w="108" w:type="dxa"/>
+      </w:tblCellMar>
     </w:tblPr>
   </w:style>
   <w:style w:type="paragraph" w:customStyle="1" w:styleId="EstiloSuperiorDuploAutomtica05ptLarguradalinhaInfe">

</xml_diff>